<commit_message>
## Updated OOP Assignments and Added HWR Files
</commit_message>
<xml_diff>
--- a/III Sem/OOP/Exp 3/oopj_exp3_batch_B.docx
+++ b/III Sem/OOP/Exp 3/oopj_exp3_batch_B.docx
@@ -877,7 +877,21 @@
                               <w:rPr>
                                 <w:color w:val="000000"/>
                               </w:rPr>
-                              <w:t xml:space="preserve">    void eat() {</w:t>
+                              <w:t xml:space="preserve">    void </w:t>
+                            </w:r>
+                            <w:proofErr w:type="gramStart"/>
+                            <w:r>
+                              <w:rPr>
+                                <w:color w:val="000000"/>
+                              </w:rPr>
+                              <w:t>eat(</w:t>
+                            </w:r>
+                            <w:proofErr w:type="gramEnd"/>
+                            <w:r>
+                              <w:rPr>
+                                <w:color w:val="000000"/>
+                              </w:rPr>
+                              <w:t>) {</w:t>
                             </w:r>
                           </w:p>
                           <w:p>
@@ -888,7 +902,21 @@
                               <w:rPr>
                                 <w:color w:val="000000"/>
                               </w:rPr>
-                              <w:t xml:space="preserve">        System.out.println("This animal eats food.");</w:t>
+                              <w:t xml:space="preserve">        </w:t>
+                            </w:r>
+                            <w:proofErr w:type="spellStart"/>
+                            <w:r>
+                              <w:rPr>
+                                <w:color w:val="000000"/>
+                              </w:rPr>
+                              <w:t>System.out.println</w:t>
+                            </w:r>
+                            <w:proofErr w:type="spellEnd"/>
+                            <w:r>
+                              <w:rPr>
+                                <w:color w:val="000000"/>
+                              </w:rPr>
+                              <w:t>("This animal eats food.");</w:t>
                             </w:r>
                           </w:p>
                           <w:p>
@@ -948,7 +976,21 @@
                               <w:rPr>
                                 <w:color w:val="000000"/>
                               </w:rPr>
-                              <w:t xml:space="preserve">    void bark() {</w:t>
+                              <w:t xml:space="preserve">    void </w:t>
+                            </w:r>
+                            <w:proofErr w:type="gramStart"/>
+                            <w:r>
+                              <w:rPr>
+                                <w:color w:val="000000"/>
+                              </w:rPr>
+                              <w:t>bark(</w:t>
+                            </w:r>
+                            <w:proofErr w:type="gramEnd"/>
+                            <w:r>
+                              <w:rPr>
+                                <w:color w:val="000000"/>
+                              </w:rPr>
+                              <w:t>) {</w:t>
                             </w:r>
                           </w:p>
                           <w:p>
@@ -959,7 +1001,21 @@
                               <w:rPr>
                                 <w:color w:val="000000"/>
                               </w:rPr>
-                              <w:t xml:space="preserve">        System.out.println("The dog barks.");</w:t>
+                              <w:t xml:space="preserve">        </w:t>
+                            </w:r>
+                            <w:proofErr w:type="spellStart"/>
+                            <w:r>
+                              <w:rPr>
+                                <w:color w:val="000000"/>
+                              </w:rPr>
+                              <w:t>System.out.println</w:t>
+                            </w:r>
+                            <w:proofErr w:type="spellEnd"/>
+                            <w:r>
+                              <w:rPr>
+                                <w:color w:val="000000"/>
+                              </w:rPr>
+                              <w:t>("The dog barks.");</w:t>
                             </w:r>
                           </w:p>
                           <w:p>
@@ -1014,7 +1070,21 @@
                               <w:rPr>
                                 <w:color w:val="000000"/>
                               </w:rPr>
-                              <w:t xml:space="preserve">    void eat() {</w:t>
+                              <w:t xml:space="preserve">    void </w:t>
+                            </w:r>
+                            <w:proofErr w:type="gramStart"/>
+                            <w:r>
+                              <w:rPr>
+                                <w:color w:val="000000"/>
+                              </w:rPr>
+                              <w:t>eat(</w:t>
+                            </w:r>
+                            <w:proofErr w:type="gramEnd"/>
+                            <w:r>
+                              <w:rPr>
+                                <w:color w:val="000000"/>
+                              </w:rPr>
+                              <w:t>) {</w:t>
                             </w:r>
                           </w:p>
                           <w:p>
@@ -1025,7 +1095,21 @@
                               <w:rPr>
                                 <w:color w:val="000000"/>
                               </w:rPr>
-                              <w:t xml:space="preserve">        System.out.println("The dog eats meat.");</w:t>
+                              <w:t xml:space="preserve">        </w:t>
+                            </w:r>
+                            <w:proofErr w:type="spellStart"/>
+                            <w:r>
+                              <w:rPr>
+                                <w:color w:val="000000"/>
+                              </w:rPr>
+                              <w:t>System.out.println</w:t>
+                            </w:r>
+                            <w:proofErr w:type="spellEnd"/>
+                            <w:r>
+                              <w:rPr>
+                                <w:color w:val="000000"/>
+                              </w:rPr>
+                              <w:t>("The dog eats meat.");</w:t>
                             </w:r>
                           </w:p>
                           <w:p>
@@ -1074,7 +1158,35 @@
                               <w:rPr>
                                 <w:color w:val="000000"/>
                               </w:rPr>
-                              <w:t xml:space="preserve">    public static void main(String[] args) {</w:t>
+                              <w:t xml:space="preserve">    public static void </w:t>
+                            </w:r>
+                            <w:proofErr w:type="gramStart"/>
+                            <w:r>
+                              <w:rPr>
+                                <w:color w:val="000000"/>
+                              </w:rPr>
+                              <w:t>main(String[</w:t>
+                            </w:r>
+                            <w:proofErr w:type="gramEnd"/>
+                            <w:r>
+                              <w:rPr>
+                                <w:color w:val="000000"/>
+                              </w:rPr>
+                              <w:t xml:space="preserve">] </w:t>
+                            </w:r>
+                            <w:proofErr w:type="spellStart"/>
+                            <w:r>
+                              <w:rPr>
+                                <w:color w:val="000000"/>
+                              </w:rPr>
+                              <w:t>args</w:t>
+                            </w:r>
+                            <w:proofErr w:type="spellEnd"/>
+                            <w:r>
+                              <w:rPr>
+                                <w:color w:val="000000"/>
+                              </w:rPr>
+                              <w:t>) {</w:t>
                             </w:r>
                           </w:p>
                           <w:p>
@@ -1085,7 +1197,35 @@
                               <w:rPr>
                                 <w:color w:val="000000"/>
                               </w:rPr>
-                              <w:t xml:space="preserve">        Dog myDog = new Dog();</w:t>
+                              <w:t xml:space="preserve">        Dog </w:t>
+                            </w:r>
+                            <w:proofErr w:type="spellStart"/>
+                            <w:r>
+                              <w:rPr>
+                                <w:color w:val="000000"/>
+                              </w:rPr>
+                              <w:t>myDog</w:t>
+                            </w:r>
+                            <w:proofErr w:type="spellEnd"/>
+                            <w:r>
+                              <w:rPr>
+                                <w:color w:val="000000"/>
+                              </w:rPr>
+                              <w:t xml:space="preserve"> = new </w:t>
+                            </w:r>
+                            <w:proofErr w:type="gramStart"/>
+                            <w:r>
+                              <w:rPr>
+                                <w:color w:val="000000"/>
+                              </w:rPr>
+                              <w:t>Dog(</w:t>
+                            </w:r>
+                            <w:proofErr w:type="gramEnd"/>
+                            <w:r>
+                              <w:rPr>
+                                <w:color w:val="000000"/>
+                              </w:rPr>
+                              <w:t>);</w:t>
                             </w:r>
                           </w:p>
                           <w:p>
@@ -1096,7 +1236,29 @@
                               <w:rPr>
                                 <w:color w:val="000000"/>
                               </w:rPr>
-                              <w:t xml:space="preserve">        myDog.eat();  // Calls the overridden eat method in Dog class</w:t>
+                              <w:t xml:space="preserve">        </w:t>
+                            </w:r>
+                            <w:proofErr w:type="spellStart"/>
+                            <w:proofErr w:type="gramStart"/>
+                            <w:r>
+                              <w:rPr>
+                                <w:color w:val="000000"/>
+                              </w:rPr>
+                              <w:t>myDog.eat</w:t>
+                            </w:r>
+                            <w:proofErr w:type="spellEnd"/>
+                            <w:r>
+                              <w:rPr>
+                                <w:color w:val="000000"/>
+                              </w:rPr>
+                              <w:t>();  /</w:t>
+                            </w:r>
+                            <w:proofErr w:type="gramEnd"/>
+                            <w:r>
+                              <w:rPr>
+                                <w:color w:val="000000"/>
+                              </w:rPr>
+                              <w:t>/ Calls the overridden eat method in Dog class</w:t>
                             </w:r>
                           </w:p>
                           <w:p>
@@ -1107,7 +1269,21 @@
                               <w:rPr>
                                 <w:color w:val="000000"/>
                               </w:rPr>
-                              <w:t xml:space="preserve">        myDog.bark(); // Calls the bark method in Dog class</w:t>
+                              <w:t xml:space="preserve">        </w:t>
+                            </w:r>
+                            <w:proofErr w:type="spellStart"/>
+                            <w:r>
+                              <w:rPr>
+                                <w:color w:val="000000"/>
+                              </w:rPr>
+                              <w:t>myDog.bark</w:t>
+                            </w:r>
+                            <w:proofErr w:type="spellEnd"/>
+                            <w:r>
+                              <w:rPr>
+                                <w:color w:val="000000"/>
+                              </w:rPr>
+                              <w:t>(); // Calls the bark method in Dog class</w:t>
                             </w:r>
                           </w:p>
                           <w:p>
@@ -1179,7 +1355,21 @@
                         <w:rPr>
                           <w:color w:val="000000"/>
                         </w:rPr>
-                        <w:t xml:space="preserve">    void eat() {</w:t>
+                        <w:t xml:space="preserve">    void </w:t>
+                      </w:r>
+                      <w:proofErr w:type="gramStart"/>
+                      <w:r>
+                        <w:rPr>
+                          <w:color w:val="000000"/>
+                        </w:rPr>
+                        <w:t>eat(</w:t>
+                      </w:r>
+                      <w:proofErr w:type="gramEnd"/>
+                      <w:r>
+                        <w:rPr>
+                          <w:color w:val="000000"/>
+                        </w:rPr>
+                        <w:t>) {</w:t>
                       </w:r>
                     </w:p>
                     <w:p>
@@ -1190,7 +1380,21 @@
                         <w:rPr>
                           <w:color w:val="000000"/>
                         </w:rPr>
-                        <w:t xml:space="preserve">        System.out.println("This animal eats food.");</w:t>
+                        <w:t xml:space="preserve">        </w:t>
+                      </w:r>
+                      <w:proofErr w:type="spellStart"/>
+                      <w:r>
+                        <w:rPr>
+                          <w:color w:val="000000"/>
+                        </w:rPr>
+                        <w:t>System.out.println</w:t>
+                      </w:r>
+                      <w:proofErr w:type="spellEnd"/>
+                      <w:r>
+                        <w:rPr>
+                          <w:color w:val="000000"/>
+                        </w:rPr>
+                        <w:t>("This animal eats food.");</w:t>
                       </w:r>
                     </w:p>
                     <w:p>
@@ -1250,7 +1454,21 @@
                         <w:rPr>
                           <w:color w:val="000000"/>
                         </w:rPr>
-                        <w:t xml:space="preserve">    void bark() {</w:t>
+                        <w:t xml:space="preserve">    void </w:t>
+                      </w:r>
+                      <w:proofErr w:type="gramStart"/>
+                      <w:r>
+                        <w:rPr>
+                          <w:color w:val="000000"/>
+                        </w:rPr>
+                        <w:t>bark(</w:t>
+                      </w:r>
+                      <w:proofErr w:type="gramEnd"/>
+                      <w:r>
+                        <w:rPr>
+                          <w:color w:val="000000"/>
+                        </w:rPr>
+                        <w:t>) {</w:t>
                       </w:r>
                     </w:p>
                     <w:p>
@@ -1261,7 +1479,21 @@
                         <w:rPr>
                           <w:color w:val="000000"/>
                         </w:rPr>
-                        <w:t xml:space="preserve">        System.out.println("The dog barks.");</w:t>
+                        <w:t xml:space="preserve">        </w:t>
+                      </w:r>
+                      <w:proofErr w:type="spellStart"/>
+                      <w:r>
+                        <w:rPr>
+                          <w:color w:val="000000"/>
+                        </w:rPr>
+                        <w:t>System.out.println</w:t>
+                      </w:r>
+                      <w:proofErr w:type="spellEnd"/>
+                      <w:r>
+                        <w:rPr>
+                          <w:color w:val="000000"/>
+                        </w:rPr>
+                        <w:t>("The dog barks.");</w:t>
                       </w:r>
                     </w:p>
                     <w:p>
@@ -1316,7 +1548,21 @@
                         <w:rPr>
                           <w:color w:val="000000"/>
                         </w:rPr>
-                        <w:t xml:space="preserve">    void eat() {</w:t>
+                        <w:t xml:space="preserve">    void </w:t>
+                      </w:r>
+                      <w:proofErr w:type="gramStart"/>
+                      <w:r>
+                        <w:rPr>
+                          <w:color w:val="000000"/>
+                        </w:rPr>
+                        <w:t>eat(</w:t>
+                      </w:r>
+                      <w:proofErr w:type="gramEnd"/>
+                      <w:r>
+                        <w:rPr>
+                          <w:color w:val="000000"/>
+                        </w:rPr>
+                        <w:t>) {</w:t>
                       </w:r>
                     </w:p>
                     <w:p>
@@ -1327,7 +1573,21 @@
                         <w:rPr>
                           <w:color w:val="000000"/>
                         </w:rPr>
-                        <w:t xml:space="preserve">        System.out.println("The dog eats meat.");</w:t>
+                        <w:t xml:space="preserve">        </w:t>
+                      </w:r>
+                      <w:proofErr w:type="spellStart"/>
+                      <w:r>
+                        <w:rPr>
+                          <w:color w:val="000000"/>
+                        </w:rPr>
+                        <w:t>System.out.println</w:t>
+                      </w:r>
+                      <w:proofErr w:type="spellEnd"/>
+                      <w:r>
+                        <w:rPr>
+                          <w:color w:val="000000"/>
+                        </w:rPr>
+                        <w:t>("The dog eats meat.");</w:t>
                       </w:r>
                     </w:p>
                     <w:p>
@@ -1376,7 +1636,35 @@
                         <w:rPr>
                           <w:color w:val="000000"/>
                         </w:rPr>
-                        <w:t xml:space="preserve">    public static void main(String[] args) {</w:t>
+                        <w:t xml:space="preserve">    public static void </w:t>
+                      </w:r>
+                      <w:proofErr w:type="gramStart"/>
+                      <w:r>
+                        <w:rPr>
+                          <w:color w:val="000000"/>
+                        </w:rPr>
+                        <w:t>main(String[</w:t>
+                      </w:r>
+                      <w:proofErr w:type="gramEnd"/>
+                      <w:r>
+                        <w:rPr>
+                          <w:color w:val="000000"/>
+                        </w:rPr>
+                        <w:t xml:space="preserve">] </w:t>
+                      </w:r>
+                      <w:proofErr w:type="spellStart"/>
+                      <w:r>
+                        <w:rPr>
+                          <w:color w:val="000000"/>
+                        </w:rPr>
+                        <w:t>args</w:t>
+                      </w:r>
+                      <w:proofErr w:type="spellEnd"/>
+                      <w:r>
+                        <w:rPr>
+                          <w:color w:val="000000"/>
+                        </w:rPr>
+                        <w:t>) {</w:t>
                       </w:r>
                     </w:p>
                     <w:p>
@@ -1387,7 +1675,35 @@
                         <w:rPr>
                           <w:color w:val="000000"/>
                         </w:rPr>
-                        <w:t xml:space="preserve">        Dog myDog = new Dog();</w:t>
+                        <w:t xml:space="preserve">        Dog </w:t>
+                      </w:r>
+                      <w:proofErr w:type="spellStart"/>
+                      <w:r>
+                        <w:rPr>
+                          <w:color w:val="000000"/>
+                        </w:rPr>
+                        <w:t>myDog</w:t>
+                      </w:r>
+                      <w:proofErr w:type="spellEnd"/>
+                      <w:r>
+                        <w:rPr>
+                          <w:color w:val="000000"/>
+                        </w:rPr>
+                        <w:t xml:space="preserve"> = new </w:t>
+                      </w:r>
+                      <w:proofErr w:type="gramStart"/>
+                      <w:r>
+                        <w:rPr>
+                          <w:color w:val="000000"/>
+                        </w:rPr>
+                        <w:t>Dog(</w:t>
+                      </w:r>
+                      <w:proofErr w:type="gramEnd"/>
+                      <w:r>
+                        <w:rPr>
+                          <w:color w:val="000000"/>
+                        </w:rPr>
+                        <w:t>);</w:t>
                       </w:r>
                     </w:p>
                     <w:p>
@@ -1398,7 +1714,29 @@
                         <w:rPr>
                           <w:color w:val="000000"/>
                         </w:rPr>
-                        <w:t xml:space="preserve">        myDog.eat();  // Calls the overridden eat method in Dog class</w:t>
+                        <w:t xml:space="preserve">        </w:t>
+                      </w:r>
+                      <w:proofErr w:type="spellStart"/>
+                      <w:proofErr w:type="gramStart"/>
+                      <w:r>
+                        <w:rPr>
+                          <w:color w:val="000000"/>
+                        </w:rPr>
+                        <w:t>myDog.eat</w:t>
+                      </w:r>
+                      <w:proofErr w:type="spellEnd"/>
+                      <w:r>
+                        <w:rPr>
+                          <w:color w:val="000000"/>
+                        </w:rPr>
+                        <w:t>();  /</w:t>
+                      </w:r>
+                      <w:proofErr w:type="gramEnd"/>
+                      <w:r>
+                        <w:rPr>
+                          <w:color w:val="000000"/>
+                        </w:rPr>
+                        <w:t>/ Calls the overridden eat method in Dog class</w:t>
                       </w:r>
                     </w:p>
                     <w:p>
@@ -1409,7 +1747,21 @@
                         <w:rPr>
                           <w:color w:val="000000"/>
                         </w:rPr>
-                        <w:t xml:space="preserve">        myDog.bark(); // Calls the bark method in Dog class</w:t>
+                        <w:t xml:space="preserve">        </w:t>
+                      </w:r>
+                      <w:proofErr w:type="spellStart"/>
+                      <w:r>
+                        <w:rPr>
+                          <w:color w:val="000000"/>
+                        </w:rPr>
+                        <w:t>myDog.bark</w:t>
+                      </w:r>
+                      <w:proofErr w:type="spellEnd"/>
+                      <w:r>
+                        <w:rPr>
+                          <w:color w:val="000000"/>
+                        </w:rPr>
+                        <w:t>(); // Calls the bark method in Dog class</w:t>
                       </w:r>
                     </w:p>
                     <w:p>
@@ -1507,7 +1859,35 @@
                               <w:rPr>
                                 <w:color w:val="000000"/>
                               </w:rPr>
-                              <w:t xml:space="preserve">    public static void main(String[] args) {</w:t>
+                              <w:t xml:space="preserve">    public static void </w:t>
+                            </w:r>
+                            <w:proofErr w:type="gramStart"/>
+                            <w:r>
+                              <w:rPr>
+                                <w:color w:val="000000"/>
+                              </w:rPr>
+                              <w:t>main(String[</w:t>
+                            </w:r>
+                            <w:proofErr w:type="gramEnd"/>
+                            <w:r>
+                              <w:rPr>
+                                <w:color w:val="000000"/>
+                              </w:rPr>
+                              <w:t xml:space="preserve">] </w:t>
+                            </w:r>
+                            <w:proofErr w:type="spellStart"/>
+                            <w:r>
+                              <w:rPr>
+                                <w:color w:val="000000"/>
+                              </w:rPr>
+                              <w:t>args</w:t>
+                            </w:r>
+                            <w:proofErr w:type="spellEnd"/>
+                            <w:r>
+                              <w:rPr>
+                                <w:color w:val="000000"/>
+                              </w:rPr>
+                              <w:t>) {</w:t>
                             </w:r>
                           </w:p>
                           <w:p>
@@ -1518,7 +1898,35 @@
                               <w:rPr>
                                 <w:color w:val="000000"/>
                               </w:rPr>
-                              <w:t xml:space="preserve">        Dog myDog = new Dog();</w:t>
+                              <w:t xml:space="preserve">        Dog </w:t>
+                            </w:r>
+                            <w:proofErr w:type="spellStart"/>
+                            <w:r>
+                              <w:rPr>
+                                <w:color w:val="000000"/>
+                              </w:rPr>
+                              <w:t>myDog</w:t>
+                            </w:r>
+                            <w:proofErr w:type="spellEnd"/>
+                            <w:r>
+                              <w:rPr>
+                                <w:color w:val="000000"/>
+                              </w:rPr>
+                              <w:t xml:space="preserve"> = new </w:t>
+                            </w:r>
+                            <w:proofErr w:type="gramStart"/>
+                            <w:r>
+                              <w:rPr>
+                                <w:color w:val="000000"/>
+                              </w:rPr>
+                              <w:t>Dog(</w:t>
+                            </w:r>
+                            <w:proofErr w:type="gramEnd"/>
+                            <w:r>
+                              <w:rPr>
+                                <w:color w:val="000000"/>
+                              </w:rPr>
+                              <w:t>);</w:t>
                             </w:r>
                           </w:p>
                           <w:p>
@@ -1529,7 +1937,29 @@
                               <w:rPr>
                                 <w:color w:val="000000"/>
                               </w:rPr>
-                              <w:t xml:space="preserve">        myDog.eat();  // Calls the overridden eat method in Dog class</w:t>
+                              <w:t xml:space="preserve">        </w:t>
+                            </w:r>
+                            <w:proofErr w:type="spellStart"/>
+                            <w:proofErr w:type="gramStart"/>
+                            <w:r>
+                              <w:rPr>
+                                <w:color w:val="000000"/>
+                              </w:rPr>
+                              <w:t>myDog.eat</w:t>
+                            </w:r>
+                            <w:proofErr w:type="spellEnd"/>
+                            <w:r>
+                              <w:rPr>
+                                <w:color w:val="000000"/>
+                              </w:rPr>
+                              <w:t>();  /</w:t>
+                            </w:r>
+                            <w:proofErr w:type="gramEnd"/>
+                            <w:r>
+                              <w:rPr>
+                                <w:color w:val="000000"/>
+                              </w:rPr>
+                              <w:t>/ Calls the overridden eat method in Dog class</w:t>
                             </w:r>
                           </w:p>
                           <w:p>
@@ -1540,7 +1970,21 @@
                               <w:rPr>
                                 <w:color w:val="000000"/>
                               </w:rPr>
-                              <w:t xml:space="preserve">        myDog.bark(); // Calls the bark method in Dog class</w:t>
+                              <w:t xml:space="preserve">        </w:t>
+                            </w:r>
+                            <w:proofErr w:type="spellStart"/>
+                            <w:r>
+                              <w:rPr>
+                                <w:color w:val="000000"/>
+                              </w:rPr>
+                              <w:t>myDog.bark</w:t>
+                            </w:r>
+                            <w:proofErr w:type="spellEnd"/>
+                            <w:r>
+                              <w:rPr>
+                                <w:color w:val="000000"/>
+                              </w:rPr>
+                              <w:t>(); // Calls the bark method in Dog class</w:t>
                             </w:r>
                           </w:p>
                           <w:p>
@@ -1601,7 +2045,35 @@
                         <w:rPr>
                           <w:color w:val="000000"/>
                         </w:rPr>
-                        <w:t xml:space="preserve">    public static void main(String[] args) {</w:t>
+                        <w:t xml:space="preserve">    public static void </w:t>
+                      </w:r>
+                      <w:proofErr w:type="gramStart"/>
+                      <w:r>
+                        <w:rPr>
+                          <w:color w:val="000000"/>
+                        </w:rPr>
+                        <w:t>main(String[</w:t>
+                      </w:r>
+                      <w:proofErr w:type="gramEnd"/>
+                      <w:r>
+                        <w:rPr>
+                          <w:color w:val="000000"/>
+                        </w:rPr>
+                        <w:t xml:space="preserve">] </w:t>
+                      </w:r>
+                      <w:proofErr w:type="spellStart"/>
+                      <w:r>
+                        <w:rPr>
+                          <w:color w:val="000000"/>
+                        </w:rPr>
+                        <w:t>args</w:t>
+                      </w:r>
+                      <w:proofErr w:type="spellEnd"/>
+                      <w:r>
+                        <w:rPr>
+                          <w:color w:val="000000"/>
+                        </w:rPr>
+                        <w:t>) {</w:t>
                       </w:r>
                     </w:p>
                     <w:p>
@@ -1612,7 +2084,35 @@
                         <w:rPr>
                           <w:color w:val="000000"/>
                         </w:rPr>
-                        <w:t xml:space="preserve">        Dog myDog = new Dog();</w:t>
+                        <w:t xml:space="preserve">        Dog </w:t>
+                      </w:r>
+                      <w:proofErr w:type="spellStart"/>
+                      <w:r>
+                        <w:rPr>
+                          <w:color w:val="000000"/>
+                        </w:rPr>
+                        <w:t>myDog</w:t>
+                      </w:r>
+                      <w:proofErr w:type="spellEnd"/>
+                      <w:r>
+                        <w:rPr>
+                          <w:color w:val="000000"/>
+                        </w:rPr>
+                        <w:t xml:space="preserve"> = new </w:t>
+                      </w:r>
+                      <w:proofErr w:type="gramStart"/>
+                      <w:r>
+                        <w:rPr>
+                          <w:color w:val="000000"/>
+                        </w:rPr>
+                        <w:t>Dog(</w:t>
+                      </w:r>
+                      <w:proofErr w:type="gramEnd"/>
+                      <w:r>
+                        <w:rPr>
+                          <w:color w:val="000000"/>
+                        </w:rPr>
+                        <w:t>);</w:t>
                       </w:r>
                     </w:p>
                     <w:p>
@@ -1623,7 +2123,29 @@
                         <w:rPr>
                           <w:color w:val="000000"/>
                         </w:rPr>
-                        <w:t xml:space="preserve">        myDog.eat();  // Calls the overridden eat method in Dog class</w:t>
+                        <w:t xml:space="preserve">        </w:t>
+                      </w:r>
+                      <w:proofErr w:type="spellStart"/>
+                      <w:proofErr w:type="gramStart"/>
+                      <w:r>
+                        <w:rPr>
+                          <w:color w:val="000000"/>
+                        </w:rPr>
+                        <w:t>myDog.eat</w:t>
+                      </w:r>
+                      <w:proofErr w:type="spellEnd"/>
+                      <w:r>
+                        <w:rPr>
+                          <w:color w:val="000000"/>
+                        </w:rPr>
+                        <w:t>();  /</w:t>
+                      </w:r>
+                      <w:proofErr w:type="gramEnd"/>
+                      <w:r>
+                        <w:rPr>
+                          <w:color w:val="000000"/>
+                        </w:rPr>
+                        <w:t>/ Calls the overridden eat method in Dog class</w:t>
                       </w:r>
                     </w:p>
                     <w:p>
@@ -1634,7 +2156,21 @@
                         <w:rPr>
                           <w:color w:val="000000"/>
                         </w:rPr>
-                        <w:t xml:space="preserve">        myDog.bark(); // Calls the bark method in Dog class</w:t>
+                        <w:t xml:space="preserve">        </w:t>
+                      </w:r>
+                      <w:proofErr w:type="spellStart"/>
+                      <w:r>
+                        <w:rPr>
+                          <w:color w:val="000000"/>
+                        </w:rPr>
+                        <w:t>myDog.bark</w:t>
+                      </w:r>
+                      <w:proofErr w:type="spellEnd"/>
+                      <w:r>
+                        <w:rPr>
+                          <w:color w:val="000000"/>
+                        </w:rPr>
+                        <w:t>(); // Calls the bark method in Dog class</w:t>
                       </w:r>
                     </w:p>
                     <w:p>
@@ -1865,7 +2401,35 @@
           <w:sz w:val="20"/>
           <w:szCs w:val="20"/>
         </w:rPr>
-        <w:t xml:space="preserve">    void startEngine() {</w:t>
+        <w:t xml:space="preserve">    void </w:t>
+      </w:r>
+      <w:proofErr w:type="spellStart"/>
+      <w:proofErr w:type="gramStart"/>
+      <w:r>
+        <w:rPr>
+          <w:color w:val="000000"/>
+          <w:sz w:val="20"/>
+          <w:szCs w:val="20"/>
+        </w:rPr>
+        <w:t>startEngine</w:t>
+      </w:r>
+      <w:proofErr w:type="spellEnd"/>
+      <w:r>
+        <w:rPr>
+          <w:color w:val="000000"/>
+          <w:sz w:val="20"/>
+          <w:szCs w:val="20"/>
+        </w:rPr>
+        <w:t>(</w:t>
+      </w:r>
+      <w:proofErr w:type="gramEnd"/>
+      <w:r>
+        <w:rPr>
+          <w:color w:val="000000"/>
+          <w:sz w:val="20"/>
+          <w:szCs w:val="20"/>
+        </w:rPr>
+        <w:t>) {</w:t>
       </w:r>
     </w:p>
     <w:p>
@@ -1891,7 +2455,25 @@
           <w:sz w:val="20"/>
           <w:szCs w:val="20"/>
         </w:rPr>
-        <w:t xml:space="preserve">        System.out.println("Engine started.");</w:t>
+        <w:t xml:space="preserve">        </w:t>
+      </w:r>
+      <w:proofErr w:type="spellStart"/>
+      <w:r>
+        <w:rPr>
+          <w:color w:val="000000"/>
+          <w:sz w:val="20"/>
+          <w:szCs w:val="20"/>
+        </w:rPr>
+        <w:t>System.out.println</w:t>
+      </w:r>
+      <w:proofErr w:type="spellEnd"/>
+      <w:r>
+        <w:rPr>
+          <w:color w:val="000000"/>
+          <w:sz w:val="20"/>
+          <w:szCs w:val="20"/>
+        </w:rPr>
+        <w:t>("Engine started.");</w:t>
       </w:r>
     </w:p>
     <w:p>
@@ -2252,7 +2834,21 @@
                               <w:rPr>
                                 <w:color w:val="000000"/>
                               </w:rPr>
-                              <w:t xml:space="preserve">    void sound();</w:t>
+                              <w:t xml:space="preserve">    void </w:t>
+                            </w:r>
+                            <w:proofErr w:type="gramStart"/>
+                            <w:r>
+                              <w:rPr>
+                                <w:color w:val="000000"/>
+                              </w:rPr>
+                              <w:t>sound(</w:t>
+                            </w:r>
+                            <w:proofErr w:type="gramEnd"/>
+                            <w:r>
+                              <w:rPr>
+                                <w:color w:val="000000"/>
+                              </w:rPr>
+                              <w:t>);</w:t>
                             </w:r>
                           </w:p>
                           <w:p>
@@ -2290,7 +2886,21 @@
                               <w:rPr>
                                 <w:color w:val="000000"/>
                               </w:rPr>
-                              <w:t xml:space="preserve">    public void sound() {</w:t>
+                              <w:t xml:space="preserve">    public void </w:t>
+                            </w:r>
+                            <w:proofErr w:type="gramStart"/>
+                            <w:r>
+                              <w:rPr>
+                                <w:color w:val="000000"/>
+                              </w:rPr>
+                              <w:t>sound(</w:t>
+                            </w:r>
+                            <w:proofErr w:type="gramEnd"/>
+                            <w:r>
+                              <w:rPr>
+                                <w:color w:val="000000"/>
+                              </w:rPr>
+                              <w:t>) {</w:t>
                             </w:r>
                           </w:p>
                           <w:p>
@@ -2301,7 +2911,21 @@
                               <w:rPr>
                                 <w:color w:val="000000"/>
                               </w:rPr>
-                              <w:t xml:space="preserve">        System.out.println("Barks");</w:t>
+                              <w:t xml:space="preserve">        </w:t>
+                            </w:r>
+                            <w:proofErr w:type="spellStart"/>
+                            <w:r>
+                              <w:rPr>
+                                <w:color w:val="000000"/>
+                              </w:rPr>
+                              <w:t>System.out.println</w:t>
+                            </w:r>
+                            <w:proofErr w:type="spellEnd"/>
+                            <w:r>
+                              <w:rPr>
+                                <w:color w:val="000000"/>
+                              </w:rPr>
+                              <w:t>("Barks");</w:t>
                             </w:r>
                           </w:p>
                           <w:p>
@@ -2350,7 +2974,35 @@
                               <w:rPr>
                                 <w:color w:val="000000"/>
                               </w:rPr>
-                              <w:t xml:space="preserve">    public static void main(String[] args) {</w:t>
+                              <w:t xml:space="preserve">    public static void </w:t>
+                            </w:r>
+                            <w:proofErr w:type="gramStart"/>
+                            <w:r>
+                              <w:rPr>
+                                <w:color w:val="000000"/>
+                              </w:rPr>
+                              <w:t>main(String[</w:t>
+                            </w:r>
+                            <w:proofErr w:type="gramEnd"/>
+                            <w:r>
+                              <w:rPr>
+                                <w:color w:val="000000"/>
+                              </w:rPr>
+                              <w:t xml:space="preserve">] </w:t>
+                            </w:r>
+                            <w:proofErr w:type="spellStart"/>
+                            <w:r>
+                              <w:rPr>
+                                <w:color w:val="000000"/>
+                              </w:rPr>
+                              <w:t>args</w:t>
+                            </w:r>
+                            <w:proofErr w:type="spellEnd"/>
+                            <w:r>
+                              <w:rPr>
+                                <w:color w:val="000000"/>
+                              </w:rPr>
+                              <w:t>) {</w:t>
                             </w:r>
                           </w:p>
                           <w:p>
@@ -2361,7 +3013,35 @@
                               <w:rPr>
                                 <w:color w:val="000000"/>
                               </w:rPr>
-                              <w:t xml:space="preserve">        Dog dog = new Dog();</w:t>
+                              <w:t xml:space="preserve">        Dog </w:t>
+                            </w:r>
+                            <w:proofErr w:type="spellStart"/>
+                            <w:r>
+                              <w:rPr>
+                                <w:color w:val="000000"/>
+                              </w:rPr>
+                              <w:t>dog</w:t>
+                            </w:r>
+                            <w:proofErr w:type="spellEnd"/>
+                            <w:r>
+                              <w:rPr>
+                                <w:color w:val="000000"/>
+                              </w:rPr>
+                              <w:t xml:space="preserve"> = new </w:t>
+                            </w:r>
+                            <w:proofErr w:type="gramStart"/>
+                            <w:r>
+                              <w:rPr>
+                                <w:color w:val="000000"/>
+                              </w:rPr>
+                              <w:t>Dog(</w:t>
+                            </w:r>
+                            <w:proofErr w:type="gramEnd"/>
+                            <w:r>
+                              <w:rPr>
+                                <w:color w:val="000000"/>
+                              </w:rPr>
+                              <w:t>);</w:t>
                             </w:r>
                           </w:p>
                           <w:p>
@@ -2372,7 +3052,23 @@
                               <w:rPr>
                                 <w:color w:val="000000"/>
                               </w:rPr>
-                              <w:t xml:space="preserve">        dog.sound(); // Output: Barks</w:t>
+                              <w:t xml:space="preserve">        </w:t>
+                            </w:r>
+                            <w:proofErr w:type="spellStart"/>
+                            <w:proofErr w:type="gramStart"/>
+                            <w:r>
+                              <w:rPr>
+                                <w:color w:val="000000"/>
+                              </w:rPr>
+                              <w:t>dog.sound</w:t>
+                            </w:r>
+                            <w:proofErr w:type="spellEnd"/>
+                            <w:proofErr w:type="gramEnd"/>
+                            <w:r>
+                              <w:rPr>
+                                <w:color w:val="000000"/>
+                              </w:rPr>
+                              <w:t>(); // Output: Barks</w:t>
                             </w:r>
                           </w:p>
                           <w:p>
@@ -2433,7 +3129,21 @@
                         <w:rPr>
                           <w:color w:val="000000"/>
                         </w:rPr>
-                        <w:t xml:space="preserve">    void sound();</w:t>
+                        <w:t xml:space="preserve">    void </w:t>
+                      </w:r>
+                      <w:proofErr w:type="gramStart"/>
+                      <w:r>
+                        <w:rPr>
+                          <w:color w:val="000000"/>
+                        </w:rPr>
+                        <w:t>sound(</w:t>
+                      </w:r>
+                      <w:proofErr w:type="gramEnd"/>
+                      <w:r>
+                        <w:rPr>
+                          <w:color w:val="000000"/>
+                        </w:rPr>
+                        <w:t>);</w:t>
                       </w:r>
                     </w:p>
                     <w:p>
@@ -2471,7 +3181,21 @@
                         <w:rPr>
                           <w:color w:val="000000"/>
                         </w:rPr>
-                        <w:t xml:space="preserve">    public void sound() {</w:t>
+                        <w:t xml:space="preserve">    public void </w:t>
+                      </w:r>
+                      <w:proofErr w:type="gramStart"/>
+                      <w:r>
+                        <w:rPr>
+                          <w:color w:val="000000"/>
+                        </w:rPr>
+                        <w:t>sound(</w:t>
+                      </w:r>
+                      <w:proofErr w:type="gramEnd"/>
+                      <w:r>
+                        <w:rPr>
+                          <w:color w:val="000000"/>
+                        </w:rPr>
+                        <w:t>) {</w:t>
                       </w:r>
                     </w:p>
                     <w:p>
@@ -2482,7 +3206,21 @@
                         <w:rPr>
                           <w:color w:val="000000"/>
                         </w:rPr>
-                        <w:t xml:space="preserve">        System.out.println("Barks");</w:t>
+                        <w:t xml:space="preserve">        </w:t>
+                      </w:r>
+                      <w:proofErr w:type="spellStart"/>
+                      <w:r>
+                        <w:rPr>
+                          <w:color w:val="000000"/>
+                        </w:rPr>
+                        <w:t>System.out.println</w:t>
+                      </w:r>
+                      <w:proofErr w:type="spellEnd"/>
+                      <w:r>
+                        <w:rPr>
+                          <w:color w:val="000000"/>
+                        </w:rPr>
+                        <w:t>("Barks");</w:t>
                       </w:r>
                     </w:p>
                     <w:p>
@@ -2531,7 +3269,35 @@
                         <w:rPr>
                           <w:color w:val="000000"/>
                         </w:rPr>
-                        <w:t xml:space="preserve">    public static void main(String[] args) {</w:t>
+                        <w:t xml:space="preserve">    public static void </w:t>
+                      </w:r>
+                      <w:proofErr w:type="gramStart"/>
+                      <w:r>
+                        <w:rPr>
+                          <w:color w:val="000000"/>
+                        </w:rPr>
+                        <w:t>main(String[</w:t>
+                      </w:r>
+                      <w:proofErr w:type="gramEnd"/>
+                      <w:r>
+                        <w:rPr>
+                          <w:color w:val="000000"/>
+                        </w:rPr>
+                        <w:t xml:space="preserve">] </w:t>
+                      </w:r>
+                      <w:proofErr w:type="spellStart"/>
+                      <w:r>
+                        <w:rPr>
+                          <w:color w:val="000000"/>
+                        </w:rPr>
+                        <w:t>args</w:t>
+                      </w:r>
+                      <w:proofErr w:type="spellEnd"/>
+                      <w:r>
+                        <w:rPr>
+                          <w:color w:val="000000"/>
+                        </w:rPr>
+                        <w:t>) {</w:t>
                       </w:r>
                     </w:p>
                     <w:p>
@@ -2542,7 +3308,35 @@
                         <w:rPr>
                           <w:color w:val="000000"/>
                         </w:rPr>
-                        <w:t xml:space="preserve">        Dog dog = new Dog();</w:t>
+                        <w:t xml:space="preserve">        Dog </w:t>
+                      </w:r>
+                      <w:proofErr w:type="spellStart"/>
+                      <w:r>
+                        <w:rPr>
+                          <w:color w:val="000000"/>
+                        </w:rPr>
+                        <w:t>dog</w:t>
+                      </w:r>
+                      <w:proofErr w:type="spellEnd"/>
+                      <w:r>
+                        <w:rPr>
+                          <w:color w:val="000000"/>
+                        </w:rPr>
+                        <w:t xml:space="preserve"> = new </w:t>
+                      </w:r>
+                      <w:proofErr w:type="gramStart"/>
+                      <w:r>
+                        <w:rPr>
+                          <w:color w:val="000000"/>
+                        </w:rPr>
+                        <w:t>Dog(</w:t>
+                      </w:r>
+                      <w:proofErr w:type="gramEnd"/>
+                      <w:r>
+                        <w:rPr>
+                          <w:color w:val="000000"/>
+                        </w:rPr>
+                        <w:t>);</w:t>
                       </w:r>
                     </w:p>
                     <w:p>
@@ -2553,7 +3347,23 @@
                         <w:rPr>
                           <w:color w:val="000000"/>
                         </w:rPr>
-                        <w:t xml:space="preserve">        dog.sound(); // Output: Barks</w:t>
+                        <w:t xml:space="preserve">        </w:t>
+                      </w:r>
+                      <w:proofErr w:type="spellStart"/>
+                      <w:proofErr w:type="gramStart"/>
+                      <w:r>
+                        <w:rPr>
+                          <w:color w:val="000000"/>
+                        </w:rPr>
+                        <w:t>dog.sound</w:t>
+                      </w:r>
+                      <w:proofErr w:type="spellEnd"/>
+                      <w:proofErr w:type="gramEnd"/>
+                      <w:r>
+                        <w:rPr>
+                          <w:color w:val="000000"/>
+                        </w:rPr>
+                        <w:t>(); // Output: Barks</w:t>
                       </w:r>
                     </w:p>
                     <w:p>
@@ -2766,7 +3576,35 @@
           <w:sz w:val="20"/>
           <w:szCs w:val="20"/>
         </w:rPr>
-        <w:t xml:space="preserve">    void startEngine() {</w:t>
+        <w:t xml:space="preserve">    void </w:t>
+      </w:r>
+      <w:proofErr w:type="spellStart"/>
+      <w:proofErr w:type="gramStart"/>
+      <w:r>
+        <w:rPr>
+          <w:color w:val="000000"/>
+          <w:sz w:val="20"/>
+          <w:szCs w:val="20"/>
+        </w:rPr>
+        <w:t>startEngine</w:t>
+      </w:r>
+      <w:proofErr w:type="spellEnd"/>
+      <w:r>
+        <w:rPr>
+          <w:color w:val="000000"/>
+          <w:sz w:val="20"/>
+          <w:szCs w:val="20"/>
+        </w:rPr>
+        <w:t>(</w:t>
+      </w:r>
+      <w:proofErr w:type="gramEnd"/>
+      <w:r>
+        <w:rPr>
+          <w:color w:val="000000"/>
+          <w:sz w:val="20"/>
+          <w:szCs w:val="20"/>
+        </w:rPr>
+        <w:t>) {</w:t>
       </w:r>
     </w:p>
     <w:p>
@@ -2792,7 +3630,25 @@
           <w:sz w:val="20"/>
           <w:szCs w:val="20"/>
         </w:rPr>
-        <w:t xml:space="preserve">        System.out.println("Engine started.");</w:t>
+        <w:t xml:space="preserve">        </w:t>
+      </w:r>
+      <w:proofErr w:type="spellStart"/>
+      <w:r>
+        <w:rPr>
+          <w:color w:val="000000"/>
+          <w:sz w:val="20"/>
+          <w:szCs w:val="20"/>
+        </w:rPr>
+        <w:t>System.out.println</w:t>
+      </w:r>
+      <w:proofErr w:type="spellEnd"/>
+      <w:r>
+        <w:rPr>
+          <w:color w:val="000000"/>
+          <w:sz w:val="20"/>
+          <w:szCs w:val="20"/>
+        </w:rPr>
+        <w:t>("Engine started.");</w:t>
       </w:r>
     </w:p>
     <w:p>
@@ -3153,7 +4009,21 @@
                               <w:rPr>
                                 <w:color w:val="000000"/>
                               </w:rPr>
-                              <w:t xml:space="preserve">    abstract void sound();</w:t>
+                              <w:t xml:space="preserve">    abstract void </w:t>
+                            </w:r>
+                            <w:proofErr w:type="gramStart"/>
+                            <w:r>
+                              <w:rPr>
+                                <w:color w:val="000000"/>
+                              </w:rPr>
+                              <w:t>sound(</w:t>
+                            </w:r>
+                            <w:proofErr w:type="gramEnd"/>
+                            <w:r>
+                              <w:rPr>
+                                <w:color w:val="000000"/>
+                              </w:rPr>
+                              <w:t>);</w:t>
                             </w:r>
                           </w:p>
                           <w:p>
@@ -3186,7 +4056,21 @@
                               <w:rPr>
                                 <w:color w:val="000000"/>
                               </w:rPr>
-                              <w:t xml:space="preserve">    void sleep() {</w:t>
+                              <w:t xml:space="preserve">    void </w:t>
+                            </w:r>
+                            <w:proofErr w:type="gramStart"/>
+                            <w:r>
+                              <w:rPr>
+                                <w:color w:val="000000"/>
+                              </w:rPr>
+                              <w:t>sleep(</w:t>
+                            </w:r>
+                            <w:proofErr w:type="gramEnd"/>
+                            <w:r>
+                              <w:rPr>
+                                <w:color w:val="000000"/>
+                              </w:rPr>
+                              <w:t>) {</w:t>
                             </w:r>
                           </w:p>
                           <w:p>
@@ -3197,7 +4081,21 @@
                               <w:rPr>
                                 <w:color w:val="000000"/>
                               </w:rPr>
-                              <w:t xml:space="preserve">        System.out.println("This animal is sleeping.");</w:t>
+                              <w:t xml:space="preserve">        </w:t>
+                            </w:r>
+                            <w:proofErr w:type="spellStart"/>
+                            <w:r>
+                              <w:rPr>
+                                <w:color w:val="000000"/>
+                              </w:rPr>
+                              <w:t>System.out.println</w:t>
+                            </w:r>
+                            <w:proofErr w:type="spellEnd"/>
+                            <w:r>
+                              <w:rPr>
+                                <w:color w:val="000000"/>
+                              </w:rPr>
+                              <w:t>("This animal is sleeping.");</w:t>
                             </w:r>
                           </w:p>
                           <w:p>
@@ -3268,7 +4166,21 @@
                               <w:rPr>
                                 <w:color w:val="000000"/>
                               </w:rPr>
-                              <w:t xml:space="preserve">    void sound() {</w:t>
+                              <w:t xml:space="preserve">    void </w:t>
+                            </w:r>
+                            <w:proofErr w:type="gramStart"/>
+                            <w:r>
+                              <w:rPr>
+                                <w:color w:val="000000"/>
+                              </w:rPr>
+                              <w:t>sound(</w:t>
+                            </w:r>
+                            <w:proofErr w:type="gramEnd"/>
+                            <w:r>
+                              <w:rPr>
+                                <w:color w:val="000000"/>
+                              </w:rPr>
+                              <w:t>) {</w:t>
                             </w:r>
                           </w:p>
                           <w:p>
@@ -3279,7 +4191,21 @@
                               <w:rPr>
                                 <w:color w:val="000000"/>
                               </w:rPr>
-                              <w:t xml:space="preserve">        System.out.println("The dog barks.");</w:t>
+                              <w:t xml:space="preserve">        </w:t>
+                            </w:r>
+                            <w:proofErr w:type="spellStart"/>
+                            <w:r>
+                              <w:rPr>
+                                <w:color w:val="000000"/>
+                              </w:rPr>
+                              <w:t>System.out.println</w:t>
+                            </w:r>
+                            <w:proofErr w:type="spellEnd"/>
+                            <w:r>
+                              <w:rPr>
+                                <w:color w:val="000000"/>
+                              </w:rPr>
+                              <w:t>("The dog barks.");</w:t>
                             </w:r>
                           </w:p>
                           <w:p>
@@ -3328,7 +4254,35 @@
                               <w:rPr>
                                 <w:color w:val="000000"/>
                               </w:rPr>
-                              <w:t xml:space="preserve">    public static void main(String[] args) {</w:t>
+                              <w:t xml:space="preserve">    public static void </w:t>
+                            </w:r>
+                            <w:proofErr w:type="gramStart"/>
+                            <w:r>
+                              <w:rPr>
+                                <w:color w:val="000000"/>
+                              </w:rPr>
+                              <w:t>main(String[</w:t>
+                            </w:r>
+                            <w:proofErr w:type="gramEnd"/>
+                            <w:r>
+                              <w:rPr>
+                                <w:color w:val="000000"/>
+                              </w:rPr>
+                              <w:t xml:space="preserve">] </w:t>
+                            </w:r>
+                            <w:proofErr w:type="spellStart"/>
+                            <w:r>
+                              <w:rPr>
+                                <w:color w:val="000000"/>
+                              </w:rPr>
+                              <w:t>args</w:t>
+                            </w:r>
+                            <w:proofErr w:type="spellEnd"/>
+                            <w:r>
+                              <w:rPr>
+                                <w:color w:val="000000"/>
+                              </w:rPr>
+                              <w:t>) {</w:t>
                             </w:r>
                           </w:p>
                           <w:p>
@@ -3339,7 +4293,35 @@
                               <w:rPr>
                                 <w:color w:val="000000"/>
                               </w:rPr>
-                              <w:t xml:space="preserve">        Dog dog = new Dog();</w:t>
+                              <w:t xml:space="preserve">        Dog </w:t>
+                            </w:r>
+                            <w:proofErr w:type="spellStart"/>
+                            <w:r>
+                              <w:rPr>
+                                <w:color w:val="000000"/>
+                              </w:rPr>
+                              <w:t>dog</w:t>
+                            </w:r>
+                            <w:proofErr w:type="spellEnd"/>
+                            <w:r>
+                              <w:rPr>
+                                <w:color w:val="000000"/>
+                              </w:rPr>
+                              <w:t xml:space="preserve"> = new </w:t>
+                            </w:r>
+                            <w:proofErr w:type="gramStart"/>
+                            <w:r>
+                              <w:rPr>
+                                <w:color w:val="000000"/>
+                              </w:rPr>
+                              <w:t>Dog(</w:t>
+                            </w:r>
+                            <w:proofErr w:type="gramEnd"/>
+                            <w:r>
+                              <w:rPr>
+                                <w:color w:val="000000"/>
+                              </w:rPr>
+                              <w:t>);</w:t>
                             </w:r>
                           </w:p>
                           <w:p>
@@ -3350,7 +4332,37 @@
                               <w:rPr>
                                 <w:color w:val="000000"/>
                               </w:rPr>
-                              <w:t xml:space="preserve">        dog.sound();  // Output: The dog barks.</w:t>
+                              <w:t xml:space="preserve">        </w:t>
+                            </w:r>
+                            <w:proofErr w:type="spellStart"/>
+                            <w:proofErr w:type="gramStart"/>
+                            <w:r>
+                              <w:rPr>
+                                <w:color w:val="000000"/>
+                              </w:rPr>
+                              <w:t>dog.sound</w:t>
+                            </w:r>
+                            <w:proofErr w:type="spellEnd"/>
+                            <w:proofErr w:type="gramEnd"/>
+                            <w:r>
+                              <w:rPr>
+                                <w:color w:val="000000"/>
+                              </w:rPr>
+                              <w:t>(</w:t>
+                            </w:r>
+                            <w:proofErr w:type="gramStart"/>
+                            <w:r>
+                              <w:rPr>
+                                <w:color w:val="000000"/>
+                              </w:rPr>
+                              <w:t>);  /</w:t>
+                            </w:r>
+                            <w:proofErr w:type="gramEnd"/>
+                            <w:r>
+                              <w:rPr>
+                                <w:color w:val="000000"/>
+                              </w:rPr>
+                              <w:t>/ Output: The dog barks.</w:t>
                             </w:r>
                           </w:p>
                           <w:p>
@@ -3361,7 +4373,37 @@
                               <w:rPr>
                                 <w:color w:val="000000"/>
                               </w:rPr>
-                              <w:t xml:space="preserve">        dog.sleep();  // Output: This animal is sleeping.</w:t>
+                              <w:t xml:space="preserve">        </w:t>
+                            </w:r>
+                            <w:proofErr w:type="spellStart"/>
+                            <w:proofErr w:type="gramStart"/>
+                            <w:r>
+                              <w:rPr>
+                                <w:color w:val="000000"/>
+                              </w:rPr>
+                              <w:t>dog.sleep</w:t>
+                            </w:r>
+                            <w:proofErr w:type="spellEnd"/>
+                            <w:proofErr w:type="gramEnd"/>
+                            <w:r>
+                              <w:rPr>
+                                <w:color w:val="000000"/>
+                              </w:rPr>
+                              <w:t>(</w:t>
+                            </w:r>
+                            <w:proofErr w:type="gramStart"/>
+                            <w:r>
+                              <w:rPr>
+                                <w:color w:val="000000"/>
+                              </w:rPr>
+                              <w:t>);  /</w:t>
+                            </w:r>
+                            <w:proofErr w:type="gramEnd"/>
+                            <w:r>
+                              <w:rPr>
+                                <w:color w:val="000000"/>
+                              </w:rPr>
+                              <w:t>/ Output: This animal is sleeping.</w:t>
                             </w:r>
                           </w:p>
                           <w:p>
@@ -3433,7 +4475,21 @@
                         <w:rPr>
                           <w:color w:val="000000"/>
                         </w:rPr>
-                        <w:t xml:space="preserve">    abstract void sound();</w:t>
+                        <w:t xml:space="preserve">    abstract void </w:t>
+                      </w:r>
+                      <w:proofErr w:type="gramStart"/>
+                      <w:r>
+                        <w:rPr>
+                          <w:color w:val="000000"/>
+                        </w:rPr>
+                        <w:t>sound(</w:t>
+                      </w:r>
+                      <w:proofErr w:type="gramEnd"/>
+                      <w:r>
+                        <w:rPr>
+                          <w:color w:val="000000"/>
+                        </w:rPr>
+                        <w:t>);</w:t>
                       </w:r>
                     </w:p>
                     <w:p>
@@ -3466,7 +4522,21 @@
                         <w:rPr>
                           <w:color w:val="000000"/>
                         </w:rPr>
-                        <w:t xml:space="preserve">    void sleep() {</w:t>
+                        <w:t xml:space="preserve">    void </w:t>
+                      </w:r>
+                      <w:proofErr w:type="gramStart"/>
+                      <w:r>
+                        <w:rPr>
+                          <w:color w:val="000000"/>
+                        </w:rPr>
+                        <w:t>sleep(</w:t>
+                      </w:r>
+                      <w:proofErr w:type="gramEnd"/>
+                      <w:r>
+                        <w:rPr>
+                          <w:color w:val="000000"/>
+                        </w:rPr>
+                        <w:t>) {</w:t>
                       </w:r>
                     </w:p>
                     <w:p>
@@ -3477,7 +4547,21 @@
                         <w:rPr>
                           <w:color w:val="000000"/>
                         </w:rPr>
-                        <w:t xml:space="preserve">        System.out.println("This animal is sleeping.");</w:t>
+                        <w:t xml:space="preserve">        </w:t>
+                      </w:r>
+                      <w:proofErr w:type="spellStart"/>
+                      <w:r>
+                        <w:rPr>
+                          <w:color w:val="000000"/>
+                        </w:rPr>
+                        <w:t>System.out.println</w:t>
+                      </w:r>
+                      <w:proofErr w:type="spellEnd"/>
+                      <w:r>
+                        <w:rPr>
+                          <w:color w:val="000000"/>
+                        </w:rPr>
+                        <w:t>("This animal is sleeping.");</w:t>
                       </w:r>
                     </w:p>
                     <w:p>
@@ -3548,7 +4632,21 @@
                         <w:rPr>
                           <w:color w:val="000000"/>
                         </w:rPr>
-                        <w:t xml:space="preserve">    void sound() {</w:t>
+                        <w:t xml:space="preserve">    void </w:t>
+                      </w:r>
+                      <w:proofErr w:type="gramStart"/>
+                      <w:r>
+                        <w:rPr>
+                          <w:color w:val="000000"/>
+                        </w:rPr>
+                        <w:t>sound(</w:t>
+                      </w:r>
+                      <w:proofErr w:type="gramEnd"/>
+                      <w:r>
+                        <w:rPr>
+                          <w:color w:val="000000"/>
+                        </w:rPr>
+                        <w:t>) {</w:t>
                       </w:r>
                     </w:p>
                     <w:p>
@@ -3559,7 +4657,21 @@
                         <w:rPr>
                           <w:color w:val="000000"/>
                         </w:rPr>
-                        <w:t xml:space="preserve">        System.out.println("The dog barks.");</w:t>
+                        <w:t xml:space="preserve">        </w:t>
+                      </w:r>
+                      <w:proofErr w:type="spellStart"/>
+                      <w:r>
+                        <w:rPr>
+                          <w:color w:val="000000"/>
+                        </w:rPr>
+                        <w:t>System.out.println</w:t>
+                      </w:r>
+                      <w:proofErr w:type="spellEnd"/>
+                      <w:r>
+                        <w:rPr>
+                          <w:color w:val="000000"/>
+                        </w:rPr>
+                        <w:t>("The dog barks.");</w:t>
                       </w:r>
                     </w:p>
                     <w:p>
@@ -3608,7 +4720,35 @@
                         <w:rPr>
                           <w:color w:val="000000"/>
                         </w:rPr>
-                        <w:t xml:space="preserve">    public static void main(String[] args) {</w:t>
+                        <w:t xml:space="preserve">    public static void </w:t>
+                      </w:r>
+                      <w:proofErr w:type="gramStart"/>
+                      <w:r>
+                        <w:rPr>
+                          <w:color w:val="000000"/>
+                        </w:rPr>
+                        <w:t>main(String[</w:t>
+                      </w:r>
+                      <w:proofErr w:type="gramEnd"/>
+                      <w:r>
+                        <w:rPr>
+                          <w:color w:val="000000"/>
+                        </w:rPr>
+                        <w:t xml:space="preserve">] </w:t>
+                      </w:r>
+                      <w:proofErr w:type="spellStart"/>
+                      <w:r>
+                        <w:rPr>
+                          <w:color w:val="000000"/>
+                        </w:rPr>
+                        <w:t>args</w:t>
+                      </w:r>
+                      <w:proofErr w:type="spellEnd"/>
+                      <w:r>
+                        <w:rPr>
+                          <w:color w:val="000000"/>
+                        </w:rPr>
+                        <w:t>) {</w:t>
                       </w:r>
                     </w:p>
                     <w:p>
@@ -3619,7 +4759,35 @@
                         <w:rPr>
                           <w:color w:val="000000"/>
                         </w:rPr>
-                        <w:t xml:space="preserve">        Dog dog = new Dog();</w:t>
+                        <w:t xml:space="preserve">        Dog </w:t>
+                      </w:r>
+                      <w:proofErr w:type="spellStart"/>
+                      <w:r>
+                        <w:rPr>
+                          <w:color w:val="000000"/>
+                        </w:rPr>
+                        <w:t>dog</w:t>
+                      </w:r>
+                      <w:proofErr w:type="spellEnd"/>
+                      <w:r>
+                        <w:rPr>
+                          <w:color w:val="000000"/>
+                        </w:rPr>
+                        <w:t xml:space="preserve"> = new </w:t>
+                      </w:r>
+                      <w:proofErr w:type="gramStart"/>
+                      <w:r>
+                        <w:rPr>
+                          <w:color w:val="000000"/>
+                        </w:rPr>
+                        <w:t>Dog(</w:t>
+                      </w:r>
+                      <w:proofErr w:type="gramEnd"/>
+                      <w:r>
+                        <w:rPr>
+                          <w:color w:val="000000"/>
+                        </w:rPr>
+                        <w:t>);</w:t>
                       </w:r>
                     </w:p>
                     <w:p>
@@ -3630,7 +4798,37 @@
                         <w:rPr>
                           <w:color w:val="000000"/>
                         </w:rPr>
-                        <w:t xml:space="preserve">        dog.sound();  // Output: The dog barks.</w:t>
+                        <w:t xml:space="preserve">        </w:t>
+                      </w:r>
+                      <w:proofErr w:type="spellStart"/>
+                      <w:proofErr w:type="gramStart"/>
+                      <w:r>
+                        <w:rPr>
+                          <w:color w:val="000000"/>
+                        </w:rPr>
+                        <w:t>dog.sound</w:t>
+                      </w:r>
+                      <w:proofErr w:type="spellEnd"/>
+                      <w:proofErr w:type="gramEnd"/>
+                      <w:r>
+                        <w:rPr>
+                          <w:color w:val="000000"/>
+                        </w:rPr>
+                        <w:t>(</w:t>
+                      </w:r>
+                      <w:proofErr w:type="gramStart"/>
+                      <w:r>
+                        <w:rPr>
+                          <w:color w:val="000000"/>
+                        </w:rPr>
+                        <w:t>);  /</w:t>
+                      </w:r>
+                      <w:proofErr w:type="gramEnd"/>
+                      <w:r>
+                        <w:rPr>
+                          <w:color w:val="000000"/>
+                        </w:rPr>
+                        <w:t>/ Output: The dog barks.</w:t>
                       </w:r>
                     </w:p>
                     <w:p>
@@ -3641,7 +4839,37 @@
                         <w:rPr>
                           <w:color w:val="000000"/>
                         </w:rPr>
-                        <w:t xml:space="preserve">        dog.sleep();  // Output: This animal is sleeping.</w:t>
+                        <w:t xml:space="preserve">        </w:t>
+                      </w:r>
+                      <w:proofErr w:type="spellStart"/>
+                      <w:proofErr w:type="gramStart"/>
+                      <w:r>
+                        <w:rPr>
+                          <w:color w:val="000000"/>
+                        </w:rPr>
+                        <w:t>dog.sleep</w:t>
+                      </w:r>
+                      <w:proofErr w:type="spellEnd"/>
+                      <w:proofErr w:type="gramEnd"/>
+                      <w:r>
+                        <w:rPr>
+                          <w:color w:val="000000"/>
+                        </w:rPr>
+                        <w:t>(</w:t>
+                      </w:r>
+                      <w:proofErr w:type="gramStart"/>
+                      <w:r>
+                        <w:rPr>
+                          <w:color w:val="000000"/>
+                        </w:rPr>
+                        <w:t>);  /</w:t>
+                      </w:r>
+                      <w:proofErr w:type="gramEnd"/>
+                      <w:r>
+                        <w:rPr>
+                          <w:color w:val="000000"/>
+                        </w:rPr>
+                        <w:t>/ Output: This animal is sleeping.</w:t>
                       </w:r>
                     </w:p>
                     <w:p>
@@ -4108,7 +5336,21 @@
                               <w:rPr>
                                 <w:color w:val="000000"/>
                               </w:rPr>
-                              <w:t xml:space="preserve">    void sound() {</w:t>
+                              <w:t xml:space="preserve">    void </w:t>
+                            </w:r>
+                            <w:proofErr w:type="gramStart"/>
+                            <w:r>
+                              <w:rPr>
+                                <w:color w:val="000000"/>
+                              </w:rPr>
+                              <w:t>sound(</w:t>
+                            </w:r>
+                            <w:proofErr w:type="gramEnd"/>
+                            <w:r>
+                              <w:rPr>
+                                <w:color w:val="000000"/>
+                              </w:rPr>
+                              <w:t>) {</w:t>
                             </w:r>
                           </w:p>
                           <w:p>
@@ -4119,7 +5361,21 @@
                               <w:rPr>
                                 <w:color w:val="000000"/>
                               </w:rPr>
-                              <w:t xml:space="preserve">        System.out.println("Animal makes a sound");</w:t>
+                              <w:t xml:space="preserve">        </w:t>
+                            </w:r>
+                            <w:proofErr w:type="spellStart"/>
+                            <w:r>
+                              <w:rPr>
+                                <w:color w:val="000000"/>
+                              </w:rPr>
+                              <w:t>System.out.println</w:t>
+                            </w:r>
+                            <w:proofErr w:type="spellEnd"/>
+                            <w:r>
+                              <w:rPr>
+                                <w:color w:val="000000"/>
+                              </w:rPr>
+                              <w:t>("Animal makes a sound");</w:t>
                             </w:r>
                           </w:p>
                           <w:p>
@@ -4179,7 +5435,21 @@
                               <w:rPr>
                                 <w:color w:val="000000"/>
                               </w:rPr>
-                              <w:t xml:space="preserve">    void sound() {</w:t>
+                              <w:t xml:space="preserve">    void </w:t>
+                            </w:r>
+                            <w:proofErr w:type="gramStart"/>
+                            <w:r>
+                              <w:rPr>
+                                <w:color w:val="000000"/>
+                              </w:rPr>
+                              <w:t>sound(</w:t>
+                            </w:r>
+                            <w:proofErr w:type="gramEnd"/>
+                            <w:r>
+                              <w:rPr>
+                                <w:color w:val="000000"/>
+                              </w:rPr>
+                              <w:t>) {</w:t>
                             </w:r>
                           </w:p>
                           <w:p>
@@ -4190,7 +5460,21 @@
                               <w:rPr>
                                 <w:color w:val="000000"/>
                               </w:rPr>
-                              <w:t xml:space="preserve">        System.out.println("Dog barks");</w:t>
+                              <w:t xml:space="preserve">        </w:t>
+                            </w:r>
+                            <w:proofErr w:type="spellStart"/>
+                            <w:r>
+                              <w:rPr>
+                                <w:color w:val="000000"/>
+                              </w:rPr>
+                              <w:t>System.out.println</w:t>
+                            </w:r>
+                            <w:proofErr w:type="spellEnd"/>
+                            <w:r>
+                              <w:rPr>
+                                <w:color w:val="000000"/>
+                              </w:rPr>
+                              <w:t>("Dog barks");</w:t>
                             </w:r>
                           </w:p>
                           <w:p>
@@ -4223,7 +5507,29 @@
                               <w:rPr>
                                 <w:color w:val="000000"/>
                               </w:rPr>
-                              <w:t xml:space="preserve">    void makeSound() {</w:t>
+                              <w:t xml:space="preserve">    void </w:t>
+                            </w:r>
+                            <w:proofErr w:type="spellStart"/>
+                            <w:proofErr w:type="gramStart"/>
+                            <w:r>
+                              <w:rPr>
+                                <w:color w:val="000000"/>
+                              </w:rPr>
+                              <w:t>makeSound</w:t>
+                            </w:r>
+                            <w:proofErr w:type="spellEnd"/>
+                            <w:r>
+                              <w:rPr>
+                                <w:color w:val="000000"/>
+                              </w:rPr>
+                              <w:t>(</w:t>
+                            </w:r>
+                            <w:proofErr w:type="gramEnd"/>
+                            <w:r>
+                              <w:rPr>
+                                <w:color w:val="000000"/>
+                              </w:rPr>
+                              <w:t>) {</w:t>
                             </w:r>
                           </w:p>
                           <w:p>
@@ -4234,7 +5540,37 @@
                               <w:rPr>
                                 <w:color w:val="000000"/>
                               </w:rPr>
-                              <w:t xml:space="preserve">        super.sound(); // Calls the sound() method from Animal class</w:t>
+                              <w:t xml:space="preserve">        </w:t>
+                            </w:r>
+                            <w:proofErr w:type="spellStart"/>
+                            <w:proofErr w:type="gramStart"/>
+                            <w:r>
+                              <w:rPr>
+                                <w:color w:val="000000"/>
+                              </w:rPr>
+                              <w:t>super.sound</w:t>
+                            </w:r>
+                            <w:proofErr w:type="spellEnd"/>
+                            <w:proofErr w:type="gramEnd"/>
+                            <w:r>
+                              <w:rPr>
+                                <w:color w:val="000000"/>
+                              </w:rPr>
+                              <w:t xml:space="preserve">(); // Calls the </w:t>
+                            </w:r>
+                            <w:proofErr w:type="gramStart"/>
+                            <w:r>
+                              <w:rPr>
+                                <w:color w:val="000000"/>
+                              </w:rPr>
+                              <w:t>sound(</w:t>
+                            </w:r>
+                            <w:proofErr w:type="gramEnd"/>
+                            <w:r>
+                              <w:rPr>
+                                <w:color w:val="000000"/>
+                              </w:rPr>
+                              <w:t>) method from Animal class</w:t>
                             </w:r>
                           </w:p>
                           <w:p>
@@ -4245,7 +5581,35 @@
                               <w:rPr>
                                 <w:color w:val="000000"/>
                               </w:rPr>
-                              <w:t xml:space="preserve">        sound();       // Calls the overridden sound() method from Dog class</w:t>
+                              <w:t xml:space="preserve">        </w:t>
+                            </w:r>
+                            <w:proofErr w:type="gramStart"/>
+                            <w:r>
+                              <w:rPr>
+                                <w:color w:val="000000"/>
+                              </w:rPr>
+                              <w:t xml:space="preserve">sound();   </w:t>
+                            </w:r>
+                            <w:proofErr w:type="gramEnd"/>
+                            <w:r>
+                              <w:rPr>
+                                <w:color w:val="000000"/>
+                              </w:rPr>
+                              <w:t xml:space="preserve">    // Calls the overridden </w:t>
+                            </w:r>
+                            <w:proofErr w:type="gramStart"/>
+                            <w:r>
+                              <w:rPr>
+                                <w:color w:val="000000"/>
+                              </w:rPr>
+                              <w:t>sound(</w:t>
+                            </w:r>
+                            <w:proofErr w:type="gramEnd"/>
+                            <w:r>
+                              <w:rPr>
+                                <w:color w:val="000000"/>
+                              </w:rPr>
+                              <w:t>) method from Dog class</w:t>
                             </w:r>
                           </w:p>
                           <w:p>
@@ -4294,7 +5658,35 @@
                               <w:rPr>
                                 <w:color w:val="000000"/>
                               </w:rPr>
-                              <w:t xml:space="preserve">    public static void main(String[] args) {</w:t>
+                              <w:t xml:space="preserve">    public static void </w:t>
+                            </w:r>
+                            <w:proofErr w:type="gramStart"/>
+                            <w:r>
+                              <w:rPr>
+                                <w:color w:val="000000"/>
+                              </w:rPr>
+                              <w:t>main(String[</w:t>
+                            </w:r>
+                            <w:proofErr w:type="gramEnd"/>
+                            <w:r>
+                              <w:rPr>
+                                <w:color w:val="000000"/>
+                              </w:rPr>
+                              <w:t xml:space="preserve">] </w:t>
+                            </w:r>
+                            <w:proofErr w:type="spellStart"/>
+                            <w:r>
+                              <w:rPr>
+                                <w:color w:val="000000"/>
+                              </w:rPr>
+                              <w:t>args</w:t>
+                            </w:r>
+                            <w:proofErr w:type="spellEnd"/>
+                            <w:r>
+                              <w:rPr>
+                                <w:color w:val="000000"/>
+                              </w:rPr>
+                              <w:t>) {</w:t>
                             </w:r>
                           </w:p>
                           <w:p>
@@ -4305,7 +5697,35 @@
                               <w:rPr>
                                 <w:color w:val="000000"/>
                               </w:rPr>
-                              <w:t xml:space="preserve">        Dog dog = new Dog();</w:t>
+                              <w:t xml:space="preserve">        Dog </w:t>
+                            </w:r>
+                            <w:proofErr w:type="spellStart"/>
+                            <w:r>
+                              <w:rPr>
+                                <w:color w:val="000000"/>
+                              </w:rPr>
+                              <w:t>dog</w:t>
+                            </w:r>
+                            <w:proofErr w:type="spellEnd"/>
+                            <w:r>
+                              <w:rPr>
+                                <w:color w:val="000000"/>
+                              </w:rPr>
+                              <w:t xml:space="preserve"> = new </w:t>
+                            </w:r>
+                            <w:proofErr w:type="gramStart"/>
+                            <w:r>
+                              <w:rPr>
+                                <w:color w:val="000000"/>
+                              </w:rPr>
+                              <w:t>Dog(</w:t>
+                            </w:r>
+                            <w:proofErr w:type="gramEnd"/>
+                            <w:r>
+                              <w:rPr>
+                                <w:color w:val="000000"/>
+                              </w:rPr>
+                              <w:t>);</w:t>
                             </w:r>
                           </w:p>
                           <w:p>
@@ -4316,7 +5736,23 @@
                               <w:rPr>
                                 <w:color w:val="000000"/>
                               </w:rPr>
-                              <w:t xml:space="preserve">        dog.makeSound(); // Output: Animal makes a sound, Dog barks</w:t>
+                              <w:t xml:space="preserve">        </w:t>
+                            </w:r>
+                            <w:proofErr w:type="spellStart"/>
+                            <w:proofErr w:type="gramStart"/>
+                            <w:r>
+                              <w:rPr>
+                                <w:color w:val="000000"/>
+                              </w:rPr>
+                              <w:t>dog.makeSound</w:t>
+                            </w:r>
+                            <w:proofErr w:type="spellEnd"/>
+                            <w:proofErr w:type="gramEnd"/>
+                            <w:r>
+                              <w:rPr>
+                                <w:color w:val="000000"/>
+                              </w:rPr>
+                              <w:t>(); // Output: Animal makes a sound, Dog barks</w:t>
                             </w:r>
                           </w:p>
                           <w:p>
@@ -4377,7 +5813,21 @@
                         <w:rPr>
                           <w:color w:val="000000"/>
                         </w:rPr>
-                        <w:t xml:space="preserve">    void sound() {</w:t>
+                        <w:t xml:space="preserve">    void </w:t>
+                      </w:r>
+                      <w:proofErr w:type="gramStart"/>
+                      <w:r>
+                        <w:rPr>
+                          <w:color w:val="000000"/>
+                        </w:rPr>
+                        <w:t>sound(</w:t>
+                      </w:r>
+                      <w:proofErr w:type="gramEnd"/>
+                      <w:r>
+                        <w:rPr>
+                          <w:color w:val="000000"/>
+                        </w:rPr>
+                        <w:t>) {</w:t>
                       </w:r>
                     </w:p>
                     <w:p>
@@ -4388,7 +5838,21 @@
                         <w:rPr>
                           <w:color w:val="000000"/>
                         </w:rPr>
-                        <w:t xml:space="preserve">        System.out.println("Animal makes a sound");</w:t>
+                        <w:t xml:space="preserve">        </w:t>
+                      </w:r>
+                      <w:proofErr w:type="spellStart"/>
+                      <w:r>
+                        <w:rPr>
+                          <w:color w:val="000000"/>
+                        </w:rPr>
+                        <w:t>System.out.println</w:t>
+                      </w:r>
+                      <w:proofErr w:type="spellEnd"/>
+                      <w:r>
+                        <w:rPr>
+                          <w:color w:val="000000"/>
+                        </w:rPr>
+                        <w:t>("Animal makes a sound");</w:t>
                       </w:r>
                     </w:p>
                     <w:p>
@@ -4448,7 +5912,21 @@
                         <w:rPr>
                           <w:color w:val="000000"/>
                         </w:rPr>
-                        <w:t xml:space="preserve">    void sound() {</w:t>
+                        <w:t xml:space="preserve">    void </w:t>
+                      </w:r>
+                      <w:proofErr w:type="gramStart"/>
+                      <w:r>
+                        <w:rPr>
+                          <w:color w:val="000000"/>
+                        </w:rPr>
+                        <w:t>sound(</w:t>
+                      </w:r>
+                      <w:proofErr w:type="gramEnd"/>
+                      <w:r>
+                        <w:rPr>
+                          <w:color w:val="000000"/>
+                        </w:rPr>
+                        <w:t>) {</w:t>
                       </w:r>
                     </w:p>
                     <w:p>
@@ -4459,7 +5937,21 @@
                         <w:rPr>
                           <w:color w:val="000000"/>
                         </w:rPr>
-                        <w:t xml:space="preserve">        System.out.println("Dog barks");</w:t>
+                        <w:t xml:space="preserve">        </w:t>
+                      </w:r>
+                      <w:proofErr w:type="spellStart"/>
+                      <w:r>
+                        <w:rPr>
+                          <w:color w:val="000000"/>
+                        </w:rPr>
+                        <w:t>System.out.println</w:t>
+                      </w:r>
+                      <w:proofErr w:type="spellEnd"/>
+                      <w:r>
+                        <w:rPr>
+                          <w:color w:val="000000"/>
+                        </w:rPr>
+                        <w:t>("Dog barks");</w:t>
                       </w:r>
                     </w:p>
                     <w:p>
@@ -4492,7 +5984,29 @@
                         <w:rPr>
                           <w:color w:val="000000"/>
                         </w:rPr>
-                        <w:t xml:space="preserve">    void makeSound() {</w:t>
+                        <w:t xml:space="preserve">    void </w:t>
+                      </w:r>
+                      <w:proofErr w:type="spellStart"/>
+                      <w:proofErr w:type="gramStart"/>
+                      <w:r>
+                        <w:rPr>
+                          <w:color w:val="000000"/>
+                        </w:rPr>
+                        <w:t>makeSound</w:t>
+                      </w:r>
+                      <w:proofErr w:type="spellEnd"/>
+                      <w:r>
+                        <w:rPr>
+                          <w:color w:val="000000"/>
+                        </w:rPr>
+                        <w:t>(</w:t>
+                      </w:r>
+                      <w:proofErr w:type="gramEnd"/>
+                      <w:r>
+                        <w:rPr>
+                          <w:color w:val="000000"/>
+                        </w:rPr>
+                        <w:t>) {</w:t>
                       </w:r>
                     </w:p>
                     <w:p>
@@ -4503,7 +6017,37 @@
                         <w:rPr>
                           <w:color w:val="000000"/>
                         </w:rPr>
-                        <w:t xml:space="preserve">        super.sound(); // Calls the sound() method from Animal class</w:t>
+                        <w:t xml:space="preserve">        </w:t>
+                      </w:r>
+                      <w:proofErr w:type="spellStart"/>
+                      <w:proofErr w:type="gramStart"/>
+                      <w:r>
+                        <w:rPr>
+                          <w:color w:val="000000"/>
+                        </w:rPr>
+                        <w:t>super.sound</w:t>
+                      </w:r>
+                      <w:proofErr w:type="spellEnd"/>
+                      <w:proofErr w:type="gramEnd"/>
+                      <w:r>
+                        <w:rPr>
+                          <w:color w:val="000000"/>
+                        </w:rPr>
+                        <w:t xml:space="preserve">(); // Calls the </w:t>
+                      </w:r>
+                      <w:proofErr w:type="gramStart"/>
+                      <w:r>
+                        <w:rPr>
+                          <w:color w:val="000000"/>
+                        </w:rPr>
+                        <w:t>sound(</w:t>
+                      </w:r>
+                      <w:proofErr w:type="gramEnd"/>
+                      <w:r>
+                        <w:rPr>
+                          <w:color w:val="000000"/>
+                        </w:rPr>
+                        <w:t>) method from Animal class</w:t>
                       </w:r>
                     </w:p>
                     <w:p>
@@ -4514,7 +6058,35 @@
                         <w:rPr>
                           <w:color w:val="000000"/>
                         </w:rPr>
-                        <w:t xml:space="preserve">        sound();       // Calls the overridden sound() method from Dog class</w:t>
+                        <w:t xml:space="preserve">        </w:t>
+                      </w:r>
+                      <w:proofErr w:type="gramStart"/>
+                      <w:r>
+                        <w:rPr>
+                          <w:color w:val="000000"/>
+                        </w:rPr>
+                        <w:t xml:space="preserve">sound();   </w:t>
+                      </w:r>
+                      <w:proofErr w:type="gramEnd"/>
+                      <w:r>
+                        <w:rPr>
+                          <w:color w:val="000000"/>
+                        </w:rPr>
+                        <w:t xml:space="preserve">    // Calls the overridden </w:t>
+                      </w:r>
+                      <w:proofErr w:type="gramStart"/>
+                      <w:r>
+                        <w:rPr>
+                          <w:color w:val="000000"/>
+                        </w:rPr>
+                        <w:t>sound(</w:t>
+                      </w:r>
+                      <w:proofErr w:type="gramEnd"/>
+                      <w:r>
+                        <w:rPr>
+                          <w:color w:val="000000"/>
+                        </w:rPr>
+                        <w:t>) method from Dog class</w:t>
                       </w:r>
                     </w:p>
                     <w:p>
@@ -4563,7 +6135,35 @@
                         <w:rPr>
                           <w:color w:val="000000"/>
                         </w:rPr>
-                        <w:t xml:space="preserve">    public static void main(String[] args) {</w:t>
+                        <w:t xml:space="preserve">    public static void </w:t>
+                      </w:r>
+                      <w:proofErr w:type="gramStart"/>
+                      <w:r>
+                        <w:rPr>
+                          <w:color w:val="000000"/>
+                        </w:rPr>
+                        <w:t>main(String[</w:t>
+                      </w:r>
+                      <w:proofErr w:type="gramEnd"/>
+                      <w:r>
+                        <w:rPr>
+                          <w:color w:val="000000"/>
+                        </w:rPr>
+                        <w:t xml:space="preserve">] </w:t>
+                      </w:r>
+                      <w:proofErr w:type="spellStart"/>
+                      <w:r>
+                        <w:rPr>
+                          <w:color w:val="000000"/>
+                        </w:rPr>
+                        <w:t>args</w:t>
+                      </w:r>
+                      <w:proofErr w:type="spellEnd"/>
+                      <w:r>
+                        <w:rPr>
+                          <w:color w:val="000000"/>
+                        </w:rPr>
+                        <w:t>) {</w:t>
                       </w:r>
                     </w:p>
                     <w:p>
@@ -4574,7 +6174,35 @@
                         <w:rPr>
                           <w:color w:val="000000"/>
                         </w:rPr>
-                        <w:t xml:space="preserve">        Dog dog = new Dog();</w:t>
+                        <w:t xml:space="preserve">        Dog </w:t>
+                      </w:r>
+                      <w:proofErr w:type="spellStart"/>
+                      <w:r>
+                        <w:rPr>
+                          <w:color w:val="000000"/>
+                        </w:rPr>
+                        <w:t>dog</w:t>
+                      </w:r>
+                      <w:proofErr w:type="spellEnd"/>
+                      <w:r>
+                        <w:rPr>
+                          <w:color w:val="000000"/>
+                        </w:rPr>
+                        <w:t xml:space="preserve"> = new </w:t>
+                      </w:r>
+                      <w:proofErr w:type="gramStart"/>
+                      <w:r>
+                        <w:rPr>
+                          <w:color w:val="000000"/>
+                        </w:rPr>
+                        <w:t>Dog(</w:t>
+                      </w:r>
+                      <w:proofErr w:type="gramEnd"/>
+                      <w:r>
+                        <w:rPr>
+                          <w:color w:val="000000"/>
+                        </w:rPr>
+                        <w:t>);</w:t>
                       </w:r>
                     </w:p>
                     <w:p>
@@ -4585,7 +6213,23 @@
                         <w:rPr>
                           <w:color w:val="000000"/>
                         </w:rPr>
-                        <w:t xml:space="preserve">        dog.makeSound(); // Output: Animal makes a sound, Dog barks</w:t>
+                        <w:t xml:space="preserve">        </w:t>
+                      </w:r>
+                      <w:proofErr w:type="spellStart"/>
+                      <w:proofErr w:type="gramStart"/>
+                      <w:r>
+                        <w:rPr>
+                          <w:color w:val="000000"/>
+                        </w:rPr>
+                        <w:t>dog.makeSound</w:t>
+                      </w:r>
+                      <w:proofErr w:type="spellEnd"/>
+                      <w:proofErr w:type="gramEnd"/>
+                      <w:r>
+                        <w:rPr>
+                          <w:color w:val="000000"/>
+                        </w:rPr>
+                        <w:t>(); // Output: Animal makes a sound, Dog barks</w:t>
                       </w:r>
                     </w:p>
                     <w:p>
@@ -5040,7 +6684,29 @@
                               <w:rPr>
                                 <w:color w:val="000000"/>
                               </w:rPr>
-                              <w:t xml:space="preserve">    void printColor() {</w:t>
+                              <w:t xml:space="preserve">    void </w:t>
+                            </w:r>
+                            <w:proofErr w:type="spellStart"/>
+                            <w:proofErr w:type="gramStart"/>
+                            <w:r>
+                              <w:rPr>
+                                <w:color w:val="000000"/>
+                              </w:rPr>
+                              <w:t>printColor</w:t>
+                            </w:r>
+                            <w:proofErr w:type="spellEnd"/>
+                            <w:r>
+                              <w:rPr>
+                                <w:color w:val="000000"/>
+                              </w:rPr>
+                              <w:t>(</w:t>
+                            </w:r>
+                            <w:proofErr w:type="gramEnd"/>
+                            <w:r>
+                              <w:rPr>
+                                <w:color w:val="000000"/>
+                              </w:rPr>
+                              <w:t>) {</w:t>
                             </w:r>
                           </w:p>
                           <w:p>
@@ -5051,7 +6717,35 @@
                               <w:rPr>
                                 <w:color w:val="000000"/>
                               </w:rPr>
-                              <w:t xml:space="preserve">        System.out.println("Dog color: " + color);       // Black</w:t>
+                              <w:t xml:space="preserve">        </w:t>
+                            </w:r>
+                            <w:proofErr w:type="spellStart"/>
+                            <w:r>
+                              <w:rPr>
+                                <w:color w:val="000000"/>
+                              </w:rPr>
+                              <w:t>System.out.println</w:t>
+                            </w:r>
+                            <w:proofErr w:type="spellEnd"/>
+                            <w:r>
+                              <w:rPr>
+                                <w:color w:val="000000"/>
+                              </w:rPr>
+                              <w:t>("Dog color: " + color</w:t>
+                            </w:r>
+                            <w:proofErr w:type="gramStart"/>
+                            <w:r>
+                              <w:rPr>
+                                <w:color w:val="000000"/>
+                              </w:rPr>
+                              <w:t xml:space="preserve">);   </w:t>
+                            </w:r>
+                            <w:proofErr w:type="gramEnd"/>
+                            <w:r>
+                              <w:rPr>
+                                <w:color w:val="000000"/>
+                              </w:rPr>
+                              <w:t xml:space="preserve">    // Black</w:t>
                             </w:r>
                           </w:p>
                           <w:p>
@@ -5062,7 +6756,37 @@
                               <w:rPr>
                                 <w:color w:val="000000"/>
                               </w:rPr>
-                              <w:t xml:space="preserve">        System.out.println("Animal color: " + super.color); // Brown</w:t>
+                              <w:t xml:space="preserve">        </w:t>
+                            </w:r>
+                            <w:proofErr w:type="spellStart"/>
+                            <w:r>
+                              <w:rPr>
+                                <w:color w:val="000000"/>
+                              </w:rPr>
+                              <w:t>System.out.println</w:t>
+                            </w:r>
+                            <w:proofErr w:type="spellEnd"/>
+                            <w:r>
+                              <w:rPr>
+                                <w:color w:val="000000"/>
+                              </w:rPr>
+                              <w:t xml:space="preserve">("Animal color: " + </w:t>
+                            </w:r>
+                            <w:proofErr w:type="spellStart"/>
+                            <w:proofErr w:type="gramStart"/>
+                            <w:r>
+                              <w:rPr>
+                                <w:color w:val="000000"/>
+                              </w:rPr>
+                              <w:t>super.color</w:t>
+                            </w:r>
+                            <w:proofErr w:type="spellEnd"/>
+                            <w:proofErr w:type="gramEnd"/>
+                            <w:r>
+                              <w:rPr>
+                                <w:color w:val="000000"/>
+                              </w:rPr>
+                              <w:t>); // Brown</w:t>
                             </w:r>
                           </w:p>
                           <w:p>
@@ -5111,7 +6835,35 @@
                               <w:rPr>
                                 <w:color w:val="000000"/>
                               </w:rPr>
-                              <w:t xml:space="preserve">    public static void main(String[] args) {</w:t>
+                              <w:t xml:space="preserve">    public static void </w:t>
+                            </w:r>
+                            <w:proofErr w:type="gramStart"/>
+                            <w:r>
+                              <w:rPr>
+                                <w:color w:val="000000"/>
+                              </w:rPr>
+                              <w:t>main(String[</w:t>
+                            </w:r>
+                            <w:proofErr w:type="gramEnd"/>
+                            <w:r>
+                              <w:rPr>
+                                <w:color w:val="000000"/>
+                              </w:rPr>
+                              <w:t xml:space="preserve">] </w:t>
+                            </w:r>
+                            <w:proofErr w:type="spellStart"/>
+                            <w:r>
+                              <w:rPr>
+                                <w:color w:val="000000"/>
+                              </w:rPr>
+                              <w:t>args</w:t>
+                            </w:r>
+                            <w:proofErr w:type="spellEnd"/>
+                            <w:r>
+                              <w:rPr>
+                                <w:color w:val="000000"/>
+                              </w:rPr>
+                              <w:t>) {</w:t>
                             </w:r>
                           </w:p>
                           <w:p>
@@ -5122,7 +6874,35 @@
                               <w:rPr>
                                 <w:color w:val="000000"/>
                               </w:rPr>
-                              <w:t xml:space="preserve">        Dog dog = new Dog();</w:t>
+                              <w:t xml:space="preserve">        Dog </w:t>
+                            </w:r>
+                            <w:proofErr w:type="spellStart"/>
+                            <w:r>
+                              <w:rPr>
+                                <w:color w:val="000000"/>
+                              </w:rPr>
+                              <w:t>dog</w:t>
+                            </w:r>
+                            <w:proofErr w:type="spellEnd"/>
+                            <w:r>
+                              <w:rPr>
+                                <w:color w:val="000000"/>
+                              </w:rPr>
+                              <w:t xml:space="preserve"> = new </w:t>
+                            </w:r>
+                            <w:proofErr w:type="gramStart"/>
+                            <w:r>
+                              <w:rPr>
+                                <w:color w:val="000000"/>
+                              </w:rPr>
+                              <w:t>Dog(</w:t>
+                            </w:r>
+                            <w:proofErr w:type="gramEnd"/>
+                            <w:r>
+                              <w:rPr>
+                                <w:color w:val="000000"/>
+                              </w:rPr>
+                              <w:t>);</w:t>
                             </w:r>
                           </w:p>
                           <w:p>
@@ -5133,7 +6913,23 @@
                               <w:rPr>
                                 <w:color w:val="000000"/>
                               </w:rPr>
-                              <w:t xml:space="preserve">        dog.printColor();</w:t>
+                              <w:t xml:space="preserve">        </w:t>
+                            </w:r>
+                            <w:proofErr w:type="spellStart"/>
+                            <w:proofErr w:type="gramStart"/>
+                            <w:r>
+                              <w:rPr>
+                                <w:color w:val="000000"/>
+                              </w:rPr>
+                              <w:t>dog.printColor</w:t>
+                            </w:r>
+                            <w:proofErr w:type="spellEnd"/>
+                            <w:proofErr w:type="gramEnd"/>
+                            <w:r>
+                              <w:rPr>
+                                <w:color w:val="000000"/>
+                              </w:rPr>
+                              <w:t>();</w:t>
                             </w:r>
                           </w:p>
                           <w:p>
@@ -5254,7 +7050,29 @@
                         <w:rPr>
                           <w:color w:val="000000"/>
                         </w:rPr>
-                        <w:t xml:space="preserve">    void printColor() {</w:t>
+                        <w:t xml:space="preserve">    void </w:t>
+                      </w:r>
+                      <w:proofErr w:type="spellStart"/>
+                      <w:proofErr w:type="gramStart"/>
+                      <w:r>
+                        <w:rPr>
+                          <w:color w:val="000000"/>
+                        </w:rPr>
+                        <w:t>printColor</w:t>
+                      </w:r>
+                      <w:proofErr w:type="spellEnd"/>
+                      <w:r>
+                        <w:rPr>
+                          <w:color w:val="000000"/>
+                        </w:rPr>
+                        <w:t>(</w:t>
+                      </w:r>
+                      <w:proofErr w:type="gramEnd"/>
+                      <w:r>
+                        <w:rPr>
+                          <w:color w:val="000000"/>
+                        </w:rPr>
+                        <w:t>) {</w:t>
                       </w:r>
                     </w:p>
                     <w:p>
@@ -5265,7 +7083,35 @@
                         <w:rPr>
                           <w:color w:val="000000"/>
                         </w:rPr>
-                        <w:t xml:space="preserve">        System.out.println("Dog color: " + color);       // Black</w:t>
+                        <w:t xml:space="preserve">        </w:t>
+                      </w:r>
+                      <w:proofErr w:type="spellStart"/>
+                      <w:r>
+                        <w:rPr>
+                          <w:color w:val="000000"/>
+                        </w:rPr>
+                        <w:t>System.out.println</w:t>
+                      </w:r>
+                      <w:proofErr w:type="spellEnd"/>
+                      <w:r>
+                        <w:rPr>
+                          <w:color w:val="000000"/>
+                        </w:rPr>
+                        <w:t>("Dog color: " + color</w:t>
+                      </w:r>
+                      <w:proofErr w:type="gramStart"/>
+                      <w:r>
+                        <w:rPr>
+                          <w:color w:val="000000"/>
+                        </w:rPr>
+                        <w:t xml:space="preserve">);   </w:t>
+                      </w:r>
+                      <w:proofErr w:type="gramEnd"/>
+                      <w:r>
+                        <w:rPr>
+                          <w:color w:val="000000"/>
+                        </w:rPr>
+                        <w:t xml:space="preserve">    // Black</w:t>
                       </w:r>
                     </w:p>
                     <w:p>
@@ -5276,7 +7122,37 @@
                         <w:rPr>
                           <w:color w:val="000000"/>
                         </w:rPr>
-                        <w:t xml:space="preserve">        System.out.println("Animal color: " + super.color); // Brown</w:t>
+                        <w:t xml:space="preserve">        </w:t>
+                      </w:r>
+                      <w:proofErr w:type="spellStart"/>
+                      <w:r>
+                        <w:rPr>
+                          <w:color w:val="000000"/>
+                        </w:rPr>
+                        <w:t>System.out.println</w:t>
+                      </w:r>
+                      <w:proofErr w:type="spellEnd"/>
+                      <w:r>
+                        <w:rPr>
+                          <w:color w:val="000000"/>
+                        </w:rPr>
+                        <w:t xml:space="preserve">("Animal color: " + </w:t>
+                      </w:r>
+                      <w:proofErr w:type="spellStart"/>
+                      <w:proofErr w:type="gramStart"/>
+                      <w:r>
+                        <w:rPr>
+                          <w:color w:val="000000"/>
+                        </w:rPr>
+                        <w:t>super.color</w:t>
+                      </w:r>
+                      <w:proofErr w:type="spellEnd"/>
+                      <w:proofErr w:type="gramEnd"/>
+                      <w:r>
+                        <w:rPr>
+                          <w:color w:val="000000"/>
+                        </w:rPr>
+                        <w:t>); // Brown</w:t>
                       </w:r>
                     </w:p>
                     <w:p>
@@ -5325,7 +7201,35 @@
                         <w:rPr>
                           <w:color w:val="000000"/>
                         </w:rPr>
-                        <w:t xml:space="preserve">    public static void main(String[] args) {</w:t>
+                        <w:t xml:space="preserve">    public static void </w:t>
+                      </w:r>
+                      <w:proofErr w:type="gramStart"/>
+                      <w:r>
+                        <w:rPr>
+                          <w:color w:val="000000"/>
+                        </w:rPr>
+                        <w:t>main(String[</w:t>
+                      </w:r>
+                      <w:proofErr w:type="gramEnd"/>
+                      <w:r>
+                        <w:rPr>
+                          <w:color w:val="000000"/>
+                        </w:rPr>
+                        <w:t xml:space="preserve">] </w:t>
+                      </w:r>
+                      <w:proofErr w:type="spellStart"/>
+                      <w:r>
+                        <w:rPr>
+                          <w:color w:val="000000"/>
+                        </w:rPr>
+                        <w:t>args</w:t>
+                      </w:r>
+                      <w:proofErr w:type="spellEnd"/>
+                      <w:r>
+                        <w:rPr>
+                          <w:color w:val="000000"/>
+                        </w:rPr>
+                        <w:t>) {</w:t>
                       </w:r>
                     </w:p>
                     <w:p>
@@ -5336,7 +7240,35 @@
                         <w:rPr>
                           <w:color w:val="000000"/>
                         </w:rPr>
-                        <w:t xml:space="preserve">        Dog dog = new Dog();</w:t>
+                        <w:t xml:space="preserve">        Dog </w:t>
+                      </w:r>
+                      <w:proofErr w:type="spellStart"/>
+                      <w:r>
+                        <w:rPr>
+                          <w:color w:val="000000"/>
+                        </w:rPr>
+                        <w:t>dog</w:t>
+                      </w:r>
+                      <w:proofErr w:type="spellEnd"/>
+                      <w:r>
+                        <w:rPr>
+                          <w:color w:val="000000"/>
+                        </w:rPr>
+                        <w:t xml:space="preserve"> = new </w:t>
+                      </w:r>
+                      <w:proofErr w:type="gramStart"/>
+                      <w:r>
+                        <w:rPr>
+                          <w:color w:val="000000"/>
+                        </w:rPr>
+                        <w:t>Dog(</w:t>
+                      </w:r>
+                      <w:proofErr w:type="gramEnd"/>
+                      <w:r>
+                        <w:rPr>
+                          <w:color w:val="000000"/>
+                        </w:rPr>
+                        <w:t>);</w:t>
                       </w:r>
                     </w:p>
                     <w:p>
@@ -5347,7 +7279,23 @@
                         <w:rPr>
                           <w:color w:val="000000"/>
                         </w:rPr>
-                        <w:t xml:space="preserve">        dog.printColor();</w:t>
+                        <w:t xml:space="preserve">        </w:t>
+                      </w:r>
+                      <w:proofErr w:type="spellStart"/>
+                      <w:proofErr w:type="gramStart"/>
+                      <w:r>
+                        <w:rPr>
+                          <w:color w:val="000000"/>
+                        </w:rPr>
+                        <w:t>dog.printColor</w:t>
+                      </w:r>
+                      <w:proofErr w:type="spellEnd"/>
+                      <w:proofErr w:type="gramEnd"/>
+                      <w:r>
+                        <w:rPr>
+                          <w:color w:val="000000"/>
+                        </w:rPr>
+                        <w:t>();</w:t>
                       </w:r>
                     </w:p>
                     <w:p>
@@ -5706,7 +7654,21 @@
                               <w:rPr>
                                 <w:color w:val="000000"/>
                               </w:rPr>
-                              <w:t xml:space="preserve">    Animal() {</w:t>
+                              <w:t xml:space="preserve">    </w:t>
+                            </w:r>
+                            <w:proofErr w:type="gramStart"/>
+                            <w:r>
+                              <w:rPr>
+                                <w:color w:val="000000"/>
+                              </w:rPr>
+                              <w:t>Animal(</w:t>
+                            </w:r>
+                            <w:proofErr w:type="gramEnd"/>
+                            <w:r>
+                              <w:rPr>
+                                <w:color w:val="000000"/>
+                              </w:rPr>
+                              <w:t>) {</w:t>
                             </w:r>
                           </w:p>
                           <w:p>
@@ -5717,7 +7679,21 @@
                               <w:rPr>
                                 <w:color w:val="000000"/>
                               </w:rPr>
-                              <w:t xml:space="preserve">        System.out.println("Animal constructor called");</w:t>
+                              <w:t xml:space="preserve">        </w:t>
+                            </w:r>
+                            <w:proofErr w:type="spellStart"/>
+                            <w:r>
+                              <w:rPr>
+                                <w:color w:val="000000"/>
+                              </w:rPr>
+                              <w:t>System.out.println</w:t>
+                            </w:r>
+                            <w:proofErr w:type="spellEnd"/>
+                            <w:r>
+                              <w:rPr>
+                                <w:color w:val="000000"/>
+                              </w:rPr>
+                              <w:t>("Animal constructor called");</w:t>
                             </w:r>
                           </w:p>
                           <w:p>
@@ -5766,7 +7742,21 @@
                               <w:rPr>
                                 <w:color w:val="000000"/>
                               </w:rPr>
-                              <w:t xml:space="preserve">    Dog() {</w:t>
+                              <w:t xml:space="preserve">    </w:t>
+                            </w:r>
+                            <w:proofErr w:type="gramStart"/>
+                            <w:r>
+                              <w:rPr>
+                                <w:color w:val="000000"/>
+                              </w:rPr>
+                              <w:t>Dog(</w:t>
+                            </w:r>
+                            <w:proofErr w:type="gramEnd"/>
+                            <w:r>
+                              <w:rPr>
+                                <w:color w:val="000000"/>
+                              </w:rPr>
+                              <w:t>) {</w:t>
                             </w:r>
                           </w:p>
                           <w:p>
@@ -5777,7 +7767,21 @@
                               <w:rPr>
                                 <w:color w:val="000000"/>
                               </w:rPr>
-                              <w:t xml:space="preserve">        super(); // Calls the constructor of the Animal class</w:t>
+                              <w:t xml:space="preserve">        </w:t>
+                            </w:r>
+                            <w:proofErr w:type="gramStart"/>
+                            <w:r>
+                              <w:rPr>
+                                <w:color w:val="000000"/>
+                              </w:rPr>
+                              <w:t>super(</w:t>
+                            </w:r>
+                            <w:proofErr w:type="gramEnd"/>
+                            <w:r>
+                              <w:rPr>
+                                <w:color w:val="000000"/>
+                              </w:rPr>
+                              <w:t>); // Calls the constructor of the Animal class</w:t>
                             </w:r>
                           </w:p>
                           <w:p>
@@ -5788,7 +7792,21 @@
                               <w:rPr>
                                 <w:color w:val="000000"/>
                               </w:rPr>
-                              <w:t xml:space="preserve">        System.out.println("Dog constructor called");</w:t>
+                              <w:t xml:space="preserve">        </w:t>
+                            </w:r>
+                            <w:proofErr w:type="spellStart"/>
+                            <w:r>
+                              <w:rPr>
+                                <w:color w:val="000000"/>
+                              </w:rPr>
+                              <w:t>System.out.println</w:t>
+                            </w:r>
+                            <w:proofErr w:type="spellEnd"/>
+                            <w:r>
+                              <w:rPr>
+                                <w:color w:val="000000"/>
+                              </w:rPr>
+                              <w:t>("Dog constructor called");</w:t>
                             </w:r>
                           </w:p>
                           <w:p>
@@ -5837,7 +7855,35 @@
                               <w:rPr>
                                 <w:color w:val="000000"/>
                               </w:rPr>
-                              <w:t xml:space="preserve">    public static void main(String[] args) {</w:t>
+                              <w:t xml:space="preserve">    public static void </w:t>
+                            </w:r>
+                            <w:proofErr w:type="gramStart"/>
+                            <w:r>
+                              <w:rPr>
+                                <w:color w:val="000000"/>
+                              </w:rPr>
+                              <w:t>main(String[</w:t>
+                            </w:r>
+                            <w:proofErr w:type="gramEnd"/>
+                            <w:r>
+                              <w:rPr>
+                                <w:color w:val="000000"/>
+                              </w:rPr>
+                              <w:t xml:space="preserve">] </w:t>
+                            </w:r>
+                            <w:proofErr w:type="spellStart"/>
+                            <w:r>
+                              <w:rPr>
+                                <w:color w:val="000000"/>
+                              </w:rPr>
+                              <w:t>args</w:t>
+                            </w:r>
+                            <w:proofErr w:type="spellEnd"/>
+                            <w:r>
+                              <w:rPr>
+                                <w:color w:val="000000"/>
+                              </w:rPr>
+                              <w:t>) {</w:t>
                             </w:r>
                           </w:p>
                           <w:p>
@@ -5848,7 +7894,35 @@
                               <w:rPr>
                                 <w:color w:val="000000"/>
                               </w:rPr>
-                              <w:t xml:space="preserve">        Dog dog = new Dog();</w:t>
+                              <w:t xml:space="preserve">        Dog </w:t>
+                            </w:r>
+                            <w:proofErr w:type="spellStart"/>
+                            <w:r>
+                              <w:rPr>
+                                <w:color w:val="000000"/>
+                              </w:rPr>
+                              <w:t>dog</w:t>
+                            </w:r>
+                            <w:proofErr w:type="spellEnd"/>
+                            <w:r>
+                              <w:rPr>
+                                <w:color w:val="000000"/>
+                              </w:rPr>
+                              <w:t xml:space="preserve"> = new </w:t>
+                            </w:r>
+                            <w:proofErr w:type="gramStart"/>
+                            <w:r>
+                              <w:rPr>
+                                <w:color w:val="000000"/>
+                              </w:rPr>
+                              <w:t>Dog(</w:t>
+                            </w:r>
+                            <w:proofErr w:type="gramEnd"/>
+                            <w:r>
+                              <w:rPr>
+                                <w:color w:val="000000"/>
+                              </w:rPr>
+                              <w:t>);</w:t>
                             </w:r>
                           </w:p>
                           <w:p>
@@ -5942,7 +8016,21 @@
                         <w:rPr>
                           <w:color w:val="000000"/>
                         </w:rPr>
-                        <w:t xml:space="preserve">    Animal() {</w:t>
+                        <w:t xml:space="preserve">    </w:t>
+                      </w:r>
+                      <w:proofErr w:type="gramStart"/>
+                      <w:r>
+                        <w:rPr>
+                          <w:color w:val="000000"/>
+                        </w:rPr>
+                        <w:t>Animal(</w:t>
+                      </w:r>
+                      <w:proofErr w:type="gramEnd"/>
+                      <w:r>
+                        <w:rPr>
+                          <w:color w:val="000000"/>
+                        </w:rPr>
+                        <w:t>) {</w:t>
                       </w:r>
                     </w:p>
                     <w:p>
@@ -5953,7 +8041,21 @@
                         <w:rPr>
                           <w:color w:val="000000"/>
                         </w:rPr>
-                        <w:t xml:space="preserve">        System.out.println("Animal constructor called");</w:t>
+                        <w:t xml:space="preserve">        </w:t>
+                      </w:r>
+                      <w:proofErr w:type="spellStart"/>
+                      <w:r>
+                        <w:rPr>
+                          <w:color w:val="000000"/>
+                        </w:rPr>
+                        <w:t>System.out.println</w:t>
+                      </w:r>
+                      <w:proofErr w:type="spellEnd"/>
+                      <w:r>
+                        <w:rPr>
+                          <w:color w:val="000000"/>
+                        </w:rPr>
+                        <w:t>("Animal constructor called");</w:t>
                       </w:r>
                     </w:p>
                     <w:p>
@@ -6002,7 +8104,21 @@
                         <w:rPr>
                           <w:color w:val="000000"/>
                         </w:rPr>
-                        <w:t xml:space="preserve">    Dog() {</w:t>
+                        <w:t xml:space="preserve">    </w:t>
+                      </w:r>
+                      <w:proofErr w:type="gramStart"/>
+                      <w:r>
+                        <w:rPr>
+                          <w:color w:val="000000"/>
+                        </w:rPr>
+                        <w:t>Dog(</w:t>
+                      </w:r>
+                      <w:proofErr w:type="gramEnd"/>
+                      <w:r>
+                        <w:rPr>
+                          <w:color w:val="000000"/>
+                        </w:rPr>
+                        <w:t>) {</w:t>
                       </w:r>
                     </w:p>
                     <w:p>
@@ -6013,7 +8129,21 @@
                         <w:rPr>
                           <w:color w:val="000000"/>
                         </w:rPr>
-                        <w:t xml:space="preserve">        super(); // Calls the constructor of the Animal class</w:t>
+                        <w:t xml:space="preserve">        </w:t>
+                      </w:r>
+                      <w:proofErr w:type="gramStart"/>
+                      <w:r>
+                        <w:rPr>
+                          <w:color w:val="000000"/>
+                        </w:rPr>
+                        <w:t>super(</w:t>
+                      </w:r>
+                      <w:proofErr w:type="gramEnd"/>
+                      <w:r>
+                        <w:rPr>
+                          <w:color w:val="000000"/>
+                        </w:rPr>
+                        <w:t>); // Calls the constructor of the Animal class</w:t>
                       </w:r>
                     </w:p>
                     <w:p>
@@ -6024,7 +8154,21 @@
                         <w:rPr>
                           <w:color w:val="000000"/>
                         </w:rPr>
-                        <w:t xml:space="preserve">        System.out.println("Dog constructor called");</w:t>
+                        <w:t xml:space="preserve">        </w:t>
+                      </w:r>
+                      <w:proofErr w:type="spellStart"/>
+                      <w:r>
+                        <w:rPr>
+                          <w:color w:val="000000"/>
+                        </w:rPr>
+                        <w:t>System.out.println</w:t>
+                      </w:r>
+                      <w:proofErr w:type="spellEnd"/>
+                      <w:r>
+                        <w:rPr>
+                          <w:color w:val="000000"/>
+                        </w:rPr>
+                        <w:t>("Dog constructor called");</w:t>
                       </w:r>
                     </w:p>
                     <w:p>
@@ -6073,7 +8217,35 @@
                         <w:rPr>
                           <w:color w:val="000000"/>
                         </w:rPr>
-                        <w:t xml:space="preserve">    public static void main(String[] args) {</w:t>
+                        <w:t xml:space="preserve">    public static void </w:t>
+                      </w:r>
+                      <w:proofErr w:type="gramStart"/>
+                      <w:r>
+                        <w:rPr>
+                          <w:color w:val="000000"/>
+                        </w:rPr>
+                        <w:t>main(String[</w:t>
+                      </w:r>
+                      <w:proofErr w:type="gramEnd"/>
+                      <w:r>
+                        <w:rPr>
+                          <w:color w:val="000000"/>
+                        </w:rPr>
+                        <w:t xml:space="preserve">] </w:t>
+                      </w:r>
+                      <w:proofErr w:type="spellStart"/>
+                      <w:r>
+                        <w:rPr>
+                          <w:color w:val="000000"/>
+                        </w:rPr>
+                        <w:t>args</w:t>
+                      </w:r>
+                      <w:proofErr w:type="spellEnd"/>
+                      <w:r>
+                        <w:rPr>
+                          <w:color w:val="000000"/>
+                        </w:rPr>
+                        <w:t>) {</w:t>
                       </w:r>
                     </w:p>
                     <w:p>
@@ -6084,7 +8256,35 @@
                         <w:rPr>
                           <w:color w:val="000000"/>
                         </w:rPr>
-                        <w:t xml:space="preserve">        Dog dog = new Dog();</w:t>
+                        <w:t xml:space="preserve">        Dog </w:t>
+                      </w:r>
+                      <w:proofErr w:type="spellStart"/>
+                      <w:r>
+                        <w:rPr>
+                          <w:color w:val="000000"/>
+                        </w:rPr>
+                        <w:t>dog</w:t>
+                      </w:r>
+                      <w:proofErr w:type="spellEnd"/>
+                      <w:r>
+                        <w:rPr>
+                          <w:color w:val="000000"/>
+                        </w:rPr>
+                        <w:t xml:space="preserve"> = new </w:t>
+                      </w:r>
+                      <w:proofErr w:type="gramStart"/>
+                      <w:r>
+                        <w:rPr>
+                          <w:color w:val="000000"/>
+                        </w:rPr>
+                        <w:t>Dog(</w:t>
+                      </w:r>
+                      <w:proofErr w:type="gramEnd"/>
+                      <w:r>
+                        <w:rPr>
+                          <w:color w:val="000000"/>
+                        </w:rPr>
+                        <w:t>);</w:t>
                       </w:r>
                     </w:p>
                     <w:p>
@@ -6475,7 +8675,133 @@
           <w:szCs w:val="20"/>
           <w:lang w:val="en-IN"/>
         </w:rPr>
-        <w:t>Create two interfaces ‘SimpleCalculator’ and ‘SciCalculator’ as shown in the above figure. Write a class ‘Calculator’ that implemets both the interfaces. Create object of class ‘Calculator’ and call the methods add(), sub(), factorial() and square() and display the result of each method.</w:t>
+        <w:t>Create two interfaces ‘</w:t>
+      </w:r>
+      <w:proofErr w:type="spellStart"/>
+      <w:r>
+        <w:rPr>
+          <w:sz w:val="20"/>
+          <w:szCs w:val="20"/>
+          <w:lang w:val="en-IN"/>
+        </w:rPr>
+        <w:t>SimpleCalculator</w:t>
+      </w:r>
+      <w:proofErr w:type="spellEnd"/>
+      <w:r>
+        <w:rPr>
+          <w:sz w:val="20"/>
+          <w:szCs w:val="20"/>
+          <w:lang w:val="en-IN"/>
+        </w:rPr>
+        <w:t>’ and ‘</w:t>
+      </w:r>
+      <w:proofErr w:type="spellStart"/>
+      <w:r>
+        <w:rPr>
+          <w:sz w:val="20"/>
+          <w:szCs w:val="20"/>
+          <w:lang w:val="en-IN"/>
+        </w:rPr>
+        <w:t>SciCalculator</w:t>
+      </w:r>
+      <w:proofErr w:type="spellEnd"/>
+      <w:r>
+        <w:rPr>
+          <w:sz w:val="20"/>
+          <w:szCs w:val="20"/>
+          <w:lang w:val="en-IN"/>
+        </w:rPr>
+        <w:t xml:space="preserve">’ as shown in the above figure. Write a class ‘Calculator’ that </w:t>
+      </w:r>
+      <w:proofErr w:type="spellStart"/>
+      <w:r>
+        <w:rPr>
+          <w:sz w:val="20"/>
+          <w:szCs w:val="20"/>
+          <w:lang w:val="en-IN"/>
+        </w:rPr>
+        <w:t>implemets</w:t>
+      </w:r>
+      <w:proofErr w:type="spellEnd"/>
+      <w:r>
+        <w:rPr>
+          <w:sz w:val="20"/>
+          <w:szCs w:val="20"/>
+          <w:lang w:val="en-IN"/>
+        </w:rPr>
+        <w:t xml:space="preserve"> both the interfaces. Create object of class ‘Calculator’ and call the methods </w:t>
+      </w:r>
+      <w:proofErr w:type="gramStart"/>
+      <w:r>
+        <w:rPr>
+          <w:sz w:val="20"/>
+          <w:szCs w:val="20"/>
+          <w:lang w:val="en-IN"/>
+        </w:rPr>
+        <w:t>add(</w:t>
+      </w:r>
+      <w:proofErr w:type="gramEnd"/>
+      <w:r>
+        <w:rPr>
+          <w:sz w:val="20"/>
+          <w:szCs w:val="20"/>
+          <w:lang w:val="en-IN"/>
+        </w:rPr>
+        <w:t xml:space="preserve">), </w:t>
+      </w:r>
+      <w:proofErr w:type="gramStart"/>
+      <w:r>
+        <w:rPr>
+          <w:sz w:val="20"/>
+          <w:szCs w:val="20"/>
+          <w:lang w:val="en-IN"/>
+        </w:rPr>
+        <w:t>sub(</w:t>
+      </w:r>
+      <w:proofErr w:type="gramEnd"/>
+      <w:r>
+        <w:rPr>
+          <w:sz w:val="20"/>
+          <w:szCs w:val="20"/>
+          <w:lang w:val="en-IN"/>
+        </w:rPr>
+        <w:t xml:space="preserve">), </w:t>
+      </w:r>
+      <w:proofErr w:type="gramStart"/>
+      <w:r>
+        <w:rPr>
+          <w:sz w:val="20"/>
+          <w:szCs w:val="20"/>
+          <w:lang w:val="en-IN"/>
+        </w:rPr>
+        <w:t>factorial(</w:t>
+      </w:r>
+      <w:proofErr w:type="gramEnd"/>
+      <w:r>
+        <w:rPr>
+          <w:sz w:val="20"/>
+          <w:szCs w:val="20"/>
+          <w:lang w:val="en-IN"/>
+        </w:rPr>
+        <w:t xml:space="preserve">) and </w:t>
+      </w:r>
+      <w:proofErr w:type="gramStart"/>
+      <w:r>
+        <w:rPr>
+          <w:sz w:val="20"/>
+          <w:szCs w:val="20"/>
+          <w:lang w:val="en-IN"/>
+        </w:rPr>
+        <w:t>square(</w:t>
+      </w:r>
+      <w:proofErr w:type="gramEnd"/>
+      <w:r>
+        <w:rPr>
+          <w:sz w:val="20"/>
+          <w:szCs w:val="20"/>
+          <w:lang w:val="en-IN"/>
+        </w:rPr>
+        <w:t>) and display the result of each method.</w:t>
       </w:r>
     </w:p>
     <w:p>
@@ -6573,6 +8899,7 @@
         </w:rPr>
         <w:t xml:space="preserve"> </w:t>
       </w:r>
+      <w:proofErr w:type="spellStart"/>
       <w:r>
         <w:rPr>
           <w:rFonts w:ascii="Consolas" w:hAnsi="Consolas"/>
@@ -6583,6 +8910,7 @@
         </w:rPr>
         <w:t>SimpleCalculator</w:t>
       </w:r>
+      <w:proofErr w:type="spellEnd"/>
       <w:r>
         <w:rPr>
           <w:rFonts w:ascii="Consolas" w:hAnsi="Consolas"/>
@@ -6669,6 +8997,7 @@
         </w:rPr>
         <w:t xml:space="preserve"> </w:t>
       </w:r>
+      <w:proofErr w:type="gramStart"/>
       <w:r>
         <w:rPr>
           <w:rFonts w:ascii="Consolas" w:hAnsi="Consolas"/>
@@ -6689,6 +9018,7 @@
         </w:rPr>
         <w:t>(</w:t>
       </w:r>
+      <w:proofErr w:type="gramEnd"/>
       <w:r>
         <w:rPr>
           <w:rFonts w:ascii="Consolas" w:hAnsi="Consolas"/>
@@ -6858,6 +9188,7 @@
         </w:rPr>
         <w:t xml:space="preserve"> </w:t>
       </w:r>
+      <w:proofErr w:type="gramStart"/>
       <w:r>
         <w:rPr>
           <w:rFonts w:ascii="Consolas" w:hAnsi="Consolas"/>
@@ -6878,6 +9209,7 @@
         </w:rPr>
         <w:t>(</w:t>
       </w:r>
+      <w:proofErr w:type="gramEnd"/>
       <w:r>
         <w:rPr>
           <w:rFonts w:ascii="Consolas" w:hAnsi="Consolas"/>
@@ -7046,6 +9378,7 @@
         </w:rPr>
         <w:t xml:space="preserve"> </w:t>
       </w:r>
+      <w:proofErr w:type="spellStart"/>
       <w:r>
         <w:rPr>
           <w:rFonts w:ascii="Consolas" w:hAnsi="Consolas"/>
@@ -7056,6 +9389,7 @@
         </w:rPr>
         <w:t>SciCalculator</w:t>
       </w:r>
+      <w:proofErr w:type="spellEnd"/>
       <w:r>
         <w:rPr>
           <w:rFonts w:ascii="Consolas" w:hAnsi="Consolas"/>
@@ -7142,6 +9476,7 @@
         </w:rPr>
         <w:t xml:space="preserve"> </w:t>
       </w:r>
+      <w:proofErr w:type="gramStart"/>
       <w:r>
         <w:rPr>
           <w:rFonts w:ascii="Consolas" w:hAnsi="Consolas"/>
@@ -7162,6 +9497,7 @@
         </w:rPr>
         <w:t>(</w:t>
       </w:r>
+      <w:proofErr w:type="gramEnd"/>
       <w:r>
         <w:rPr>
           <w:rFonts w:ascii="Consolas" w:hAnsi="Consolas"/>
@@ -7291,6 +9627,7 @@
         </w:rPr>
         <w:t xml:space="preserve"> </w:t>
       </w:r>
+      <w:proofErr w:type="gramStart"/>
       <w:r>
         <w:rPr>
           <w:rFonts w:ascii="Consolas" w:hAnsi="Consolas"/>
@@ -7311,6 +9648,7 @@
         </w:rPr>
         <w:t>(</w:t>
       </w:r>
+      <w:proofErr w:type="gramEnd"/>
       <w:r>
         <w:rPr>
           <w:rFonts w:ascii="Consolas" w:hAnsi="Consolas"/>
@@ -7331,6 +9669,7 @@
         </w:rPr>
         <w:t xml:space="preserve"> </w:t>
       </w:r>
+      <w:proofErr w:type="spellStart"/>
       <w:r>
         <w:rPr>
           <w:rFonts w:ascii="Consolas" w:hAnsi="Consolas"/>
@@ -7341,6 +9680,7 @@
         </w:rPr>
         <w:t>num</w:t>
       </w:r>
+      <w:proofErr w:type="spellEnd"/>
       <w:r>
         <w:rPr>
           <w:rFonts w:ascii="Consolas" w:hAnsi="Consolas"/>
@@ -7480,6 +9820,7 @@
         </w:rPr>
         <w:t xml:space="preserve"> </w:t>
       </w:r>
+      <w:proofErr w:type="spellStart"/>
       <w:r>
         <w:rPr>
           <w:rFonts w:ascii="Consolas" w:hAnsi="Consolas"/>
@@ -7490,6 +9831,7 @@
         </w:rPr>
         <w:t>SimpleCalculator</w:t>
       </w:r>
+      <w:proofErr w:type="spellEnd"/>
       <w:r>
         <w:rPr>
           <w:rFonts w:ascii="Consolas" w:hAnsi="Consolas"/>
@@ -7500,6 +9842,7 @@
         </w:rPr>
         <w:t xml:space="preserve">, </w:t>
       </w:r>
+      <w:proofErr w:type="spellStart"/>
       <w:r>
         <w:rPr>
           <w:rFonts w:ascii="Consolas" w:hAnsi="Consolas"/>
@@ -7510,6 +9853,7 @@
         </w:rPr>
         <w:t>SciCalculator</w:t>
       </w:r>
+      <w:proofErr w:type="spellEnd"/>
       <w:r>
         <w:rPr>
           <w:rFonts w:ascii="Consolas" w:hAnsi="Consolas"/>
@@ -7629,6 +9973,7 @@
         </w:rPr>
         <w:t xml:space="preserve"> </w:t>
       </w:r>
+      <w:proofErr w:type="gramStart"/>
       <w:r>
         <w:rPr>
           <w:rFonts w:ascii="Consolas" w:hAnsi="Consolas"/>
@@ -7649,6 +9994,7 @@
         </w:rPr>
         <w:t>(</w:t>
       </w:r>
+      <w:proofErr w:type="gramEnd"/>
       <w:r>
         <w:rPr>
           <w:rFonts w:ascii="Consolas" w:hAnsi="Consolas"/>
@@ -7924,6 +10270,7 @@
         </w:rPr>
         <w:t xml:space="preserve"> </w:t>
       </w:r>
+      <w:proofErr w:type="gramStart"/>
       <w:r>
         <w:rPr>
           <w:rFonts w:ascii="Consolas" w:hAnsi="Consolas"/>
@@ -7944,6 +10291,7 @@
         </w:rPr>
         <w:t>(</w:t>
       </w:r>
+      <w:proofErr w:type="gramEnd"/>
       <w:r>
         <w:rPr>
           <w:rFonts w:ascii="Consolas" w:hAnsi="Consolas"/>
@@ -8219,6 +10567,7 @@
         </w:rPr>
         <w:t xml:space="preserve"> </w:t>
       </w:r>
+      <w:proofErr w:type="gramStart"/>
       <w:r>
         <w:rPr>
           <w:rFonts w:ascii="Consolas" w:hAnsi="Consolas"/>
@@ -8239,6 +10588,7 @@
         </w:rPr>
         <w:t>(</w:t>
       </w:r>
+      <w:proofErr w:type="gramEnd"/>
       <w:r>
         <w:rPr>
           <w:rFonts w:ascii="Consolas" w:hAnsi="Consolas"/>
@@ -8425,6 +10775,8 @@
         </w:rPr>
         <w:t xml:space="preserve"> </w:t>
       </w:r>
+      <w:proofErr w:type="spellStart"/>
+      <w:proofErr w:type="gramStart"/>
       <w:r>
         <w:rPr>
           <w:rFonts w:ascii="Consolas" w:hAnsi="Consolas"/>
@@ -8435,6 +10787,7 @@
         </w:rPr>
         <w:t>IllegalArgumentException</w:t>
       </w:r>
+      <w:proofErr w:type="spellEnd"/>
       <w:r>
         <w:rPr>
           <w:rFonts w:ascii="Consolas" w:hAnsi="Consolas"/>
@@ -8445,6 +10798,7 @@
         </w:rPr>
         <w:t>(</w:t>
       </w:r>
+      <w:proofErr w:type="gramEnd"/>
       <w:r>
         <w:rPr>
           <w:rFonts w:ascii="Consolas" w:hAnsi="Consolas"/>
@@ -8883,6 +11237,7 @@
         </w:rPr>
         <w:t xml:space="preserve"> </w:t>
       </w:r>
+      <w:proofErr w:type="spellStart"/>
       <w:r>
         <w:rPr>
           <w:rFonts w:ascii="Consolas" w:hAnsi="Consolas"/>
@@ -8893,6 +11248,7 @@
         </w:rPr>
         <w:t>i</w:t>
       </w:r>
+      <w:proofErr w:type="spellEnd"/>
       <w:r>
         <w:rPr>
           <w:rFonts w:ascii="Consolas" w:hAnsi="Consolas"/>
@@ -8941,7 +11297,29 @@
           <w:szCs w:val="20"/>
           <w:lang w:val="en-IN"/>
         </w:rPr>
-        <w:t xml:space="preserve">; i </w:t>
+        <w:t xml:space="preserve">; </w:t>
+      </w:r>
+      <w:proofErr w:type="spellStart"/>
+      <w:r>
+        <w:rPr>
+          <w:rFonts w:ascii="Consolas" w:hAnsi="Consolas"/>
+          <w:color w:val="3B3B3B"/>
+          <w:sz w:val="20"/>
+          <w:szCs w:val="20"/>
+          <w:lang w:val="en-IN"/>
+        </w:rPr>
+        <w:t>i</w:t>
+      </w:r>
+      <w:proofErr w:type="spellEnd"/>
+      <w:r>
+        <w:rPr>
+          <w:rFonts w:ascii="Consolas" w:hAnsi="Consolas"/>
+          <w:color w:val="3B3B3B"/>
+          <w:sz w:val="20"/>
+          <w:szCs w:val="20"/>
+          <w:lang w:val="en-IN"/>
+        </w:rPr>
+        <w:t xml:space="preserve"> </w:t>
       </w:r>
       <w:r>
         <w:rPr>
@@ -8961,8 +11339,20 @@
           <w:szCs w:val="20"/>
           <w:lang w:val="en-IN"/>
         </w:rPr>
-        <w:t xml:space="preserve"> n; i</w:t>
-      </w:r>
+        <w:t xml:space="preserve"> n; </w:t>
+      </w:r>
+      <w:proofErr w:type="spellStart"/>
+      <w:r>
+        <w:rPr>
+          <w:rFonts w:ascii="Consolas" w:hAnsi="Consolas"/>
+          <w:color w:val="3B3B3B"/>
+          <w:sz w:val="20"/>
+          <w:szCs w:val="20"/>
+          <w:lang w:val="en-IN"/>
+        </w:rPr>
+        <w:t>i</w:t>
+      </w:r>
+      <w:proofErr w:type="spellEnd"/>
       <w:r>
         <w:rPr>
           <w:rFonts w:ascii="Consolas" w:hAnsi="Consolas"/>
@@ -9024,7 +11414,29 @@
           <w:szCs w:val="20"/>
           <w:lang w:val="en-IN"/>
         </w:rPr>
-        <w:t xml:space="preserve"> i;</w:t>
+        <w:t xml:space="preserve"> </w:t>
+      </w:r>
+      <w:proofErr w:type="spellStart"/>
+      <w:r>
+        <w:rPr>
+          <w:rFonts w:ascii="Consolas" w:hAnsi="Consolas"/>
+          <w:color w:val="3B3B3B"/>
+          <w:sz w:val="20"/>
+          <w:szCs w:val="20"/>
+          <w:lang w:val="en-IN"/>
+        </w:rPr>
+        <w:t>i</w:t>
+      </w:r>
+      <w:proofErr w:type="spellEnd"/>
+      <w:r>
+        <w:rPr>
+          <w:rFonts w:ascii="Consolas" w:hAnsi="Consolas"/>
+          <w:color w:val="3B3B3B"/>
+          <w:sz w:val="20"/>
+          <w:szCs w:val="20"/>
+          <w:lang w:val="en-IN"/>
+        </w:rPr>
+        <w:t>;</w:t>
       </w:r>
     </w:p>
     <w:p>
@@ -9224,6 +11636,7 @@
         </w:rPr>
         <w:t xml:space="preserve"> </w:t>
       </w:r>
+      <w:proofErr w:type="gramStart"/>
       <w:r>
         <w:rPr>
           <w:rFonts w:ascii="Consolas" w:hAnsi="Consolas"/>
@@ -9244,6 +11657,7 @@
         </w:rPr>
         <w:t>(</w:t>
       </w:r>
+      <w:proofErr w:type="gramEnd"/>
       <w:r>
         <w:rPr>
           <w:rFonts w:ascii="Consolas" w:hAnsi="Consolas"/>
@@ -9264,6 +11678,7 @@
         </w:rPr>
         <w:t xml:space="preserve"> </w:t>
       </w:r>
+      <w:proofErr w:type="spellStart"/>
       <w:r>
         <w:rPr>
           <w:rFonts w:ascii="Consolas" w:hAnsi="Consolas"/>
@@ -9274,6 +11689,7 @@
         </w:rPr>
         <w:t>num</w:t>
       </w:r>
+      <w:proofErr w:type="spellEnd"/>
       <w:r>
         <w:rPr>
           <w:rFonts w:ascii="Consolas" w:hAnsi="Consolas"/>
@@ -9325,7 +11741,29 @@
           <w:szCs w:val="20"/>
           <w:lang w:val="en-IN"/>
         </w:rPr>
-        <w:t xml:space="preserve"> num </w:t>
+        <w:t xml:space="preserve"> </w:t>
+      </w:r>
+      <w:proofErr w:type="spellStart"/>
+      <w:r>
+        <w:rPr>
+          <w:rFonts w:ascii="Consolas" w:hAnsi="Consolas"/>
+          <w:color w:val="3B3B3B"/>
+          <w:sz w:val="20"/>
+          <w:szCs w:val="20"/>
+          <w:lang w:val="en-IN"/>
+        </w:rPr>
+        <w:t>num</w:t>
+      </w:r>
+      <w:proofErr w:type="spellEnd"/>
+      <w:r>
+        <w:rPr>
+          <w:rFonts w:ascii="Consolas" w:hAnsi="Consolas"/>
+          <w:color w:val="3B3B3B"/>
+          <w:sz w:val="20"/>
+          <w:szCs w:val="20"/>
+          <w:lang w:val="en-IN"/>
+        </w:rPr>
+        <w:t xml:space="preserve"> </w:t>
       </w:r>
       <w:r>
         <w:rPr>
@@ -9345,7 +11783,29 @@
           <w:szCs w:val="20"/>
           <w:lang w:val="en-IN"/>
         </w:rPr>
-        <w:t xml:space="preserve"> num;</w:t>
+        <w:t xml:space="preserve"> </w:t>
+      </w:r>
+      <w:proofErr w:type="spellStart"/>
+      <w:r>
+        <w:rPr>
+          <w:rFonts w:ascii="Consolas" w:hAnsi="Consolas"/>
+          <w:color w:val="3B3B3B"/>
+          <w:sz w:val="20"/>
+          <w:szCs w:val="20"/>
+          <w:lang w:val="en-IN"/>
+        </w:rPr>
+        <w:t>num</w:t>
+      </w:r>
+      <w:proofErr w:type="spellEnd"/>
+      <w:r>
+        <w:rPr>
+          <w:rFonts w:ascii="Consolas" w:hAnsi="Consolas"/>
+          <w:color w:val="3B3B3B"/>
+          <w:sz w:val="20"/>
+          <w:szCs w:val="20"/>
+          <w:lang w:val="en-IN"/>
+        </w:rPr>
+        <w:t>;</w:t>
       </w:r>
     </w:p>
     <w:p>
@@ -9508,10 +11968,52 @@
     <w:p>
       <w:pPr>
         <w:rPr>
-          <w:sz w:val="20"/>
-          <w:szCs w:val="20"/>
-        </w:rPr>
-      </w:pPr>
+          <w:b/>
+          <w:bCs/>
+          <w:sz w:val="20"/>
+          <w:szCs w:val="20"/>
+        </w:rPr>
+      </w:pPr>
+    </w:p>
+    <w:p>
+      <w:pPr>
+        <w:rPr>
+          <w:b/>
+          <w:bCs/>
+          <w:sz w:val="20"/>
+          <w:szCs w:val="20"/>
+        </w:rPr>
+      </w:pPr>
+      <w:r>
+        <w:rPr>
+          <w:b/>
+          <w:bCs/>
+          <w:sz w:val="20"/>
+          <w:szCs w:val="20"/>
+          <w:highlight w:val="yellow"/>
+        </w:rPr>
+        <w:t>Post</w:t>
+      </w:r>
+      <w:r>
+        <w:rPr>
+          <w:b/>
+          <w:bCs/>
+          <w:sz w:val="20"/>
+          <w:szCs w:val="20"/>
+          <w:highlight w:val="yellow"/>
+        </w:rPr>
+        <w:t xml:space="preserve"> L</w:t>
+      </w:r>
+      <w:r>
+        <w:rPr>
+          <w:b/>
+          <w:bCs/>
+          <w:sz w:val="20"/>
+          <w:szCs w:val="20"/>
+          <w:highlight w:val="yellow"/>
+        </w:rPr>
+        <w:t>ab Questions:</w:t>
+      </w:r>
     </w:p>
     <w:p>
       <w:pPr>
@@ -9553,23 +12055,7 @@
                 <w:sz w:val="20"/>
                 <w:szCs w:val="20"/>
               </w:rPr>
-              <w:t>Q1. Create a Program to Demonstrate</w:t>
-            </w:r>
-            <w:r>
-              <w:rPr>
-                <w:b/>
-                <w:sz w:val="20"/>
-                <w:szCs w:val="20"/>
-              </w:rPr>
-              <w:t xml:space="preserve"> all types of Inheritance in Java and include the use of `super` keyword</w:t>
-            </w:r>
-            <w:r>
-              <w:rPr>
-                <w:b/>
-                <w:sz w:val="20"/>
-                <w:szCs w:val="20"/>
-              </w:rPr>
-              <w:t>.</w:t>
+              <w:t>Q1. Create a Program to Demonstrate all types of Inheritance in Java and include the use of `super` keyword.</w:t>
             </w:r>
           </w:p>
         </w:tc>
@@ -9912,6 +12398,7 @@
         </w:rPr>
         <w:t xml:space="preserve">    </w:t>
       </w:r>
+      <w:proofErr w:type="gramStart"/>
       <w:r>
         <w:rPr>
           <w:rFonts w:ascii="Consolas" w:hAnsi="Consolas"/>
@@ -9932,6 +12419,7 @@
         </w:rPr>
         <w:t>(</w:t>
       </w:r>
+      <w:proofErr w:type="gramEnd"/>
       <w:r>
         <w:rPr>
           <w:rFonts w:ascii="Consolas" w:hAnsi="Consolas"/>
@@ -10078,6 +12566,7 @@
         </w:rPr>
         <w:t xml:space="preserve">        </w:t>
       </w:r>
+      <w:proofErr w:type="spellStart"/>
       <w:r>
         <w:rPr>
           <w:rFonts w:ascii="Consolas" w:hAnsi="Consolas"/>
@@ -10128,6 +12617,7 @@
         </w:rPr>
         <w:t>println</w:t>
       </w:r>
+      <w:proofErr w:type="spellEnd"/>
       <w:r>
         <w:rPr>
           <w:rFonts w:ascii="Consolas" w:hAnsi="Consolas"/>
@@ -10257,6 +12747,7 @@
         </w:rPr>
         <w:t xml:space="preserve"> </w:t>
       </w:r>
+      <w:proofErr w:type="gramStart"/>
       <w:r>
         <w:rPr>
           <w:rFonts w:ascii="Consolas" w:hAnsi="Consolas"/>
@@ -10275,7 +12766,18 @@
           <w:szCs w:val="20"/>
           <w:lang w:val="en-IN"/>
         </w:rPr>
-        <w:t>() {</w:t>
+        <w:t>(</w:t>
+      </w:r>
+      <w:proofErr w:type="gramEnd"/>
+      <w:r>
+        <w:rPr>
+          <w:rFonts w:ascii="Consolas" w:hAnsi="Consolas"/>
+          <w:color w:val="3B3B3B"/>
+          <w:sz w:val="20"/>
+          <w:szCs w:val="20"/>
+          <w:lang w:val="en-IN"/>
+        </w:rPr>
+        <w:t>) {</w:t>
       </w:r>
     </w:p>
     <w:p>
@@ -10300,6 +12802,7 @@
         </w:rPr>
         <w:t xml:space="preserve">        </w:t>
       </w:r>
+      <w:proofErr w:type="spellStart"/>
       <w:r>
         <w:rPr>
           <w:rFonts w:ascii="Consolas" w:hAnsi="Consolas"/>
@@ -10350,6 +12853,7 @@
         </w:rPr>
         <w:t>println</w:t>
       </w:r>
+      <w:proofErr w:type="spellEnd"/>
       <w:r>
         <w:rPr>
           <w:rFonts w:ascii="Consolas" w:hAnsi="Consolas"/>
@@ -10598,6 +13102,7 @@
         </w:rPr>
         <w:t xml:space="preserve">    </w:t>
       </w:r>
+      <w:proofErr w:type="gramStart"/>
       <w:r>
         <w:rPr>
           <w:rFonts w:ascii="Consolas" w:hAnsi="Consolas"/>
@@ -10618,6 +13123,7 @@
         </w:rPr>
         <w:t>(</w:t>
       </w:r>
+      <w:proofErr w:type="gramEnd"/>
       <w:r>
         <w:rPr>
           <w:rFonts w:ascii="Consolas" w:hAnsi="Consolas"/>
@@ -10823,6 +13329,7 @@
         </w:rPr>
         <w:t xml:space="preserve"> </w:t>
       </w:r>
+      <w:proofErr w:type="gramStart"/>
       <w:r>
         <w:rPr>
           <w:rFonts w:ascii="Consolas" w:hAnsi="Consolas"/>
@@ -10841,7 +13348,18 @@
           <w:szCs w:val="20"/>
           <w:lang w:val="en-IN"/>
         </w:rPr>
-        <w:t>() {</w:t>
+        <w:t>(</w:t>
+      </w:r>
+      <w:proofErr w:type="gramEnd"/>
+      <w:r>
+        <w:rPr>
+          <w:rFonts w:ascii="Consolas" w:hAnsi="Consolas"/>
+          <w:color w:val="3B3B3B"/>
+          <w:sz w:val="20"/>
+          <w:szCs w:val="20"/>
+          <w:lang w:val="en-IN"/>
+        </w:rPr>
+        <w:t>) {</w:t>
       </w:r>
     </w:p>
     <w:p>
@@ -10866,6 +13384,8 @@
         </w:rPr>
         <w:t xml:space="preserve">        </w:t>
       </w:r>
+      <w:proofErr w:type="spellStart"/>
+      <w:proofErr w:type="gramStart"/>
       <w:r>
         <w:rPr>
           <w:rFonts w:ascii="Consolas" w:hAnsi="Consolas"/>
@@ -10896,6 +13416,8 @@
         </w:rPr>
         <w:t>sound</w:t>
       </w:r>
+      <w:proofErr w:type="spellEnd"/>
+      <w:proofErr w:type="gramEnd"/>
       <w:r>
         <w:rPr>
           <w:rFonts w:ascii="Consolas" w:hAnsi="Consolas"/>
@@ -10939,6 +13461,7 @@
         </w:rPr>
         <w:t xml:space="preserve">        </w:t>
       </w:r>
+      <w:proofErr w:type="spellStart"/>
       <w:r>
         <w:rPr>
           <w:rFonts w:ascii="Consolas" w:hAnsi="Consolas"/>
@@ -10989,6 +13512,7 @@
         </w:rPr>
         <w:t>println</w:t>
       </w:r>
+      <w:proofErr w:type="spellEnd"/>
       <w:r>
         <w:rPr>
           <w:rFonts w:ascii="Consolas" w:hAnsi="Consolas"/>
@@ -11237,6 +13761,7 @@
         </w:rPr>
         <w:t xml:space="preserve">    </w:t>
       </w:r>
+      <w:proofErr w:type="gramStart"/>
       <w:r>
         <w:rPr>
           <w:rFonts w:ascii="Consolas" w:hAnsi="Consolas"/>
@@ -11257,6 +13782,7 @@
         </w:rPr>
         <w:t>(</w:t>
       </w:r>
+      <w:proofErr w:type="gramEnd"/>
       <w:r>
         <w:rPr>
           <w:rFonts w:ascii="Consolas" w:hAnsi="Consolas"/>
@@ -11419,6 +13945,8 @@
         </w:rPr>
         <w:t xml:space="preserve"> </w:t>
       </w:r>
+      <w:proofErr w:type="spellStart"/>
+      <w:proofErr w:type="gramStart"/>
       <w:r>
         <w:rPr>
           <w:rFonts w:ascii="Consolas" w:hAnsi="Consolas"/>
@@ -11429,15 +13957,27 @@
         </w:rPr>
         <w:t>behavior</w:t>
       </w:r>
-      <w:r>
-        <w:rPr>
-          <w:rFonts w:ascii="Consolas" w:hAnsi="Consolas"/>
-          <w:color w:val="3B3B3B"/>
-          <w:sz w:val="20"/>
-          <w:szCs w:val="20"/>
-          <w:lang w:val="en-IN"/>
-        </w:rPr>
-        <w:t>() {</w:t>
+      <w:proofErr w:type="spellEnd"/>
+      <w:r>
+        <w:rPr>
+          <w:rFonts w:ascii="Consolas" w:hAnsi="Consolas"/>
+          <w:color w:val="3B3B3B"/>
+          <w:sz w:val="20"/>
+          <w:szCs w:val="20"/>
+          <w:lang w:val="en-IN"/>
+        </w:rPr>
+        <w:t>(</w:t>
+      </w:r>
+      <w:proofErr w:type="gramEnd"/>
+      <w:r>
+        <w:rPr>
+          <w:rFonts w:ascii="Consolas" w:hAnsi="Consolas"/>
+          <w:color w:val="3B3B3B"/>
+          <w:sz w:val="20"/>
+          <w:szCs w:val="20"/>
+          <w:lang w:val="en-IN"/>
+        </w:rPr>
+        <w:t>) {</w:t>
       </w:r>
     </w:p>
     <w:p>
@@ -11462,6 +14002,7 @@
         </w:rPr>
         <w:t xml:space="preserve">        </w:t>
       </w:r>
+      <w:proofErr w:type="spellStart"/>
       <w:r>
         <w:rPr>
           <w:rFonts w:ascii="Consolas" w:hAnsi="Consolas"/>
@@ -11512,6 +14053,7 @@
         </w:rPr>
         <w:t>println</w:t>
       </w:r>
+      <w:proofErr w:type="spellEnd"/>
       <w:r>
         <w:rPr>
           <w:rFonts w:ascii="Consolas" w:hAnsi="Consolas"/>
@@ -11760,6 +14302,7 @@
         </w:rPr>
         <w:t xml:space="preserve">    </w:t>
       </w:r>
+      <w:proofErr w:type="gramStart"/>
       <w:r>
         <w:rPr>
           <w:rFonts w:ascii="Consolas" w:hAnsi="Consolas"/>
@@ -11780,6 +14323,7 @@
         </w:rPr>
         <w:t>(</w:t>
       </w:r>
+      <w:proofErr w:type="gramEnd"/>
       <w:r>
         <w:rPr>
           <w:rFonts w:ascii="Consolas" w:hAnsi="Consolas"/>
@@ -11975,6 +14519,7 @@
         </w:rPr>
         <w:t xml:space="preserve"> </w:t>
       </w:r>
+      <w:proofErr w:type="gramStart"/>
       <w:r>
         <w:rPr>
           <w:rFonts w:ascii="Consolas" w:hAnsi="Consolas"/>
@@ -11993,7 +14538,18 @@
           <w:szCs w:val="20"/>
           <w:lang w:val="en-IN"/>
         </w:rPr>
-        <w:t>() {</w:t>
+        <w:t>(</w:t>
+      </w:r>
+      <w:proofErr w:type="gramEnd"/>
+      <w:r>
+        <w:rPr>
+          <w:rFonts w:ascii="Consolas" w:hAnsi="Consolas"/>
+          <w:color w:val="3B3B3B"/>
+          <w:sz w:val="20"/>
+          <w:szCs w:val="20"/>
+          <w:lang w:val="en-IN"/>
+        </w:rPr>
+        <w:t>) {</w:t>
       </w:r>
     </w:p>
     <w:p>
@@ -12018,6 +14574,8 @@
         </w:rPr>
         <w:t xml:space="preserve">        </w:t>
       </w:r>
+      <w:proofErr w:type="spellStart"/>
+      <w:proofErr w:type="gramStart"/>
       <w:r>
         <w:rPr>
           <w:rFonts w:ascii="Consolas" w:hAnsi="Consolas"/>
@@ -12048,6 +14606,8 @@
         </w:rPr>
         <w:t>sound</w:t>
       </w:r>
+      <w:proofErr w:type="spellEnd"/>
+      <w:proofErr w:type="gramEnd"/>
       <w:r>
         <w:rPr>
           <w:rFonts w:ascii="Consolas" w:hAnsi="Consolas"/>
@@ -12091,6 +14651,7 @@
         </w:rPr>
         <w:t xml:space="preserve">        </w:t>
       </w:r>
+      <w:proofErr w:type="spellStart"/>
       <w:r>
         <w:rPr>
           <w:rFonts w:ascii="Consolas" w:hAnsi="Consolas"/>
@@ -12141,6 +14702,7 @@
         </w:rPr>
         <w:t>println</w:t>
       </w:r>
+      <w:proofErr w:type="spellEnd"/>
       <w:r>
         <w:rPr>
           <w:rFonts w:ascii="Consolas" w:hAnsi="Consolas"/>
@@ -12271,7 +14833,6 @@
           <w:szCs w:val="20"/>
           <w:lang w:val="en-IN"/>
         </w:rPr>
-        <w:lastRenderedPageBreak/>
         <w:t>class</w:t>
       </w:r>
       <w:r>
@@ -12367,6 +14928,7 @@
         </w:rPr>
         <w:t xml:space="preserve">    </w:t>
       </w:r>
+      <w:proofErr w:type="gramStart"/>
       <w:r>
         <w:rPr>
           <w:rFonts w:ascii="Consolas" w:hAnsi="Consolas"/>
@@ -12387,6 +14949,7 @@
         </w:rPr>
         <w:t>(</w:t>
       </w:r>
+      <w:proofErr w:type="gramEnd"/>
       <w:r>
         <w:rPr>
           <w:rFonts w:ascii="Consolas" w:hAnsi="Consolas"/>
@@ -12582,6 +15145,7 @@
         </w:rPr>
         <w:t xml:space="preserve"> </w:t>
       </w:r>
+      <w:proofErr w:type="gramStart"/>
       <w:r>
         <w:rPr>
           <w:rFonts w:ascii="Consolas" w:hAnsi="Consolas"/>
@@ -12600,7 +15164,18 @@
           <w:szCs w:val="20"/>
           <w:lang w:val="en-IN"/>
         </w:rPr>
-        <w:t>() {</w:t>
+        <w:t>(</w:t>
+      </w:r>
+      <w:proofErr w:type="gramEnd"/>
+      <w:r>
+        <w:rPr>
+          <w:rFonts w:ascii="Consolas" w:hAnsi="Consolas"/>
+          <w:color w:val="3B3B3B"/>
+          <w:sz w:val="20"/>
+          <w:szCs w:val="20"/>
+          <w:lang w:val="en-IN"/>
+        </w:rPr>
+        <w:t>) {</w:t>
       </w:r>
     </w:p>
     <w:p>
@@ -12625,6 +15200,8 @@
         </w:rPr>
         <w:t xml:space="preserve">        </w:t>
       </w:r>
+      <w:proofErr w:type="spellStart"/>
+      <w:proofErr w:type="gramStart"/>
       <w:r>
         <w:rPr>
           <w:rFonts w:ascii="Consolas" w:hAnsi="Consolas"/>
@@ -12655,6 +15232,8 @@
         </w:rPr>
         <w:t>sound</w:t>
       </w:r>
+      <w:proofErr w:type="spellEnd"/>
+      <w:proofErr w:type="gramEnd"/>
       <w:r>
         <w:rPr>
           <w:rFonts w:ascii="Consolas" w:hAnsi="Consolas"/>
@@ -12688,6 +15267,7 @@
         </w:rPr>
         <w:t xml:space="preserve">        </w:t>
       </w:r>
+      <w:proofErr w:type="spellStart"/>
       <w:r>
         <w:rPr>
           <w:rFonts w:ascii="Consolas" w:hAnsi="Consolas"/>
@@ -12738,6 +15318,7 @@
         </w:rPr>
         <w:t>println</w:t>
       </w:r>
+      <w:proofErr w:type="spellEnd"/>
       <w:r>
         <w:rPr>
           <w:rFonts w:ascii="Consolas" w:hAnsi="Consolas"/>
@@ -13045,6 +15626,7 @@
         </w:rPr>
         <w:t xml:space="preserve"> </w:t>
       </w:r>
+      <w:proofErr w:type="gramStart"/>
       <w:r>
         <w:rPr>
           <w:rFonts w:ascii="Consolas" w:hAnsi="Consolas"/>
@@ -13063,7 +15645,18 @@
           <w:szCs w:val="20"/>
           <w:lang w:val="en-IN"/>
         </w:rPr>
-        <w:t>();</w:t>
+        <w:t>(</w:t>
+      </w:r>
+      <w:proofErr w:type="gramEnd"/>
+      <w:r>
+        <w:rPr>
+          <w:rFonts w:ascii="Consolas" w:hAnsi="Consolas"/>
+          <w:color w:val="3B3B3B"/>
+          <w:sz w:val="20"/>
+          <w:szCs w:val="20"/>
+          <w:lang w:val="en-IN"/>
+        </w:rPr>
+        <w:t>);</w:t>
       </w:r>
     </w:p>
     <w:p>
@@ -13157,6 +15750,7 @@
         </w:rPr>
         <w:t xml:space="preserve"> </w:t>
       </w:r>
+      <w:proofErr w:type="spellStart"/>
       <w:r>
         <w:rPr>
           <w:rFonts w:ascii="Consolas" w:hAnsi="Consolas"/>
@@ -13167,6 +15761,7 @@
         </w:rPr>
         <w:t>PetDog</w:t>
       </w:r>
+      <w:proofErr w:type="spellEnd"/>
       <w:r>
         <w:rPr>
           <w:rFonts w:ascii="Consolas" w:hAnsi="Consolas"/>
@@ -13280,6 +15875,8 @@
         </w:rPr>
         <w:t xml:space="preserve">    </w:t>
       </w:r>
+      <w:proofErr w:type="spellStart"/>
+      <w:proofErr w:type="gramStart"/>
       <w:r>
         <w:rPr>
           <w:rFonts w:ascii="Consolas" w:hAnsi="Consolas"/>
@@ -13290,6 +15887,7 @@
         </w:rPr>
         <w:t>PetDog</w:t>
       </w:r>
+      <w:proofErr w:type="spellEnd"/>
       <w:r>
         <w:rPr>
           <w:rFonts w:ascii="Consolas" w:hAnsi="Consolas"/>
@@ -13300,6 +15898,7 @@
         </w:rPr>
         <w:t>(</w:t>
       </w:r>
+      <w:proofErr w:type="gramEnd"/>
       <w:r>
         <w:rPr>
           <w:rFonts w:ascii="Consolas" w:hAnsi="Consolas"/>
@@ -13482,6 +16081,7 @@
         </w:rPr>
         <w:t xml:space="preserve"> </w:t>
       </w:r>
+      <w:proofErr w:type="gramStart"/>
       <w:r>
         <w:rPr>
           <w:rFonts w:ascii="Consolas" w:hAnsi="Consolas"/>
@@ -13500,7 +16100,18 @@
           <w:szCs w:val="20"/>
           <w:lang w:val="en-IN"/>
         </w:rPr>
-        <w:t>() {</w:t>
+        <w:t>(</w:t>
+      </w:r>
+      <w:proofErr w:type="gramEnd"/>
+      <w:r>
+        <w:rPr>
+          <w:rFonts w:ascii="Consolas" w:hAnsi="Consolas"/>
+          <w:color w:val="3B3B3B"/>
+          <w:sz w:val="20"/>
+          <w:szCs w:val="20"/>
+          <w:lang w:val="en-IN"/>
+        </w:rPr>
+        <w:t>) {</w:t>
       </w:r>
     </w:p>
     <w:p>
@@ -13525,6 +16136,7 @@
         </w:rPr>
         <w:t xml:space="preserve">        </w:t>
       </w:r>
+      <w:proofErr w:type="spellStart"/>
       <w:r>
         <w:rPr>
           <w:rFonts w:ascii="Consolas" w:hAnsi="Consolas"/>
@@ -13575,6 +16187,7 @@
         </w:rPr>
         <w:t>println</w:t>
       </w:r>
+      <w:proofErr w:type="spellEnd"/>
       <w:r>
         <w:rPr>
           <w:rFonts w:ascii="Consolas" w:hAnsi="Consolas"/>
@@ -13760,6 +16373,7 @@
         </w:rPr>
         <w:t xml:space="preserve"> </w:t>
       </w:r>
+      <w:proofErr w:type="spellStart"/>
       <w:r>
         <w:rPr>
           <w:rFonts w:ascii="Consolas" w:hAnsi="Consolas"/>
@@ -13770,6 +16384,7 @@
         </w:rPr>
         <w:t>InheritanceDemo</w:t>
       </w:r>
+      <w:proofErr w:type="spellEnd"/>
       <w:r>
         <w:rPr>
           <w:rFonts w:ascii="Consolas" w:hAnsi="Consolas"/>
@@ -13863,6 +16478,7 @@
         </w:rPr>
         <w:t xml:space="preserve"> </w:t>
       </w:r>
+      <w:proofErr w:type="gramStart"/>
       <w:r>
         <w:rPr>
           <w:rFonts w:ascii="Consolas" w:hAnsi="Consolas"/>
@@ -13901,8 +16517,20 @@
           <w:szCs w:val="20"/>
           <w:lang w:val="en-IN"/>
         </w:rPr>
-        <w:t xml:space="preserve">[] </w:t>
-      </w:r>
+        <w:t>[</w:t>
+      </w:r>
+      <w:proofErr w:type="gramEnd"/>
+      <w:r>
+        <w:rPr>
+          <w:rFonts w:ascii="Consolas" w:hAnsi="Consolas"/>
+          <w:color w:val="3B3B3B"/>
+          <w:sz w:val="20"/>
+          <w:szCs w:val="20"/>
+          <w:lang w:val="en-IN"/>
+        </w:rPr>
+        <w:t xml:space="preserve">] </w:t>
+      </w:r>
+      <w:proofErr w:type="spellStart"/>
       <w:r>
         <w:rPr>
           <w:rFonts w:ascii="Consolas" w:hAnsi="Consolas"/>
@@ -13913,6 +16541,7 @@
         </w:rPr>
         <w:t>args</w:t>
       </w:r>
+      <w:proofErr w:type="spellEnd"/>
       <w:r>
         <w:rPr>
           <w:rFonts w:ascii="Consolas" w:hAnsi="Consolas"/>
@@ -13946,6 +16575,7 @@
         </w:rPr>
         <w:t xml:space="preserve">        </w:t>
       </w:r>
+      <w:proofErr w:type="spellStart"/>
       <w:r>
         <w:rPr>
           <w:rFonts w:ascii="Consolas" w:hAnsi="Consolas"/>
@@ -13996,6 +16626,7 @@
         </w:rPr>
         <w:t>println</w:t>
       </w:r>
+      <w:proofErr w:type="spellEnd"/>
       <w:r>
         <w:rPr>
           <w:rFonts w:ascii="Consolas" w:hAnsi="Consolas"/>
@@ -14089,6 +16720,7 @@
         </w:rPr>
         <w:t xml:space="preserve"> </w:t>
       </w:r>
+      <w:proofErr w:type="spellStart"/>
       <w:r>
         <w:rPr>
           <w:rFonts w:ascii="Consolas" w:hAnsi="Consolas"/>
@@ -14099,6 +16731,7 @@
         </w:rPr>
         <w:t>dog</w:t>
       </w:r>
+      <w:proofErr w:type="spellEnd"/>
       <w:r>
         <w:rPr>
           <w:rFonts w:ascii="Consolas" w:hAnsi="Consolas"/>
@@ -14212,6 +16845,8 @@
         </w:rPr>
         <w:t xml:space="preserve">        </w:t>
       </w:r>
+      <w:proofErr w:type="spellStart"/>
+      <w:proofErr w:type="gramStart"/>
       <w:r>
         <w:rPr>
           <w:rFonts w:ascii="Consolas" w:hAnsi="Consolas"/>
@@ -14242,6 +16877,8 @@
         </w:rPr>
         <w:t>sound</w:t>
       </w:r>
+      <w:proofErr w:type="spellEnd"/>
+      <w:proofErr w:type="gramEnd"/>
       <w:r>
         <w:rPr>
           <w:rFonts w:ascii="Consolas" w:hAnsi="Consolas"/>
@@ -14288,6 +16925,7 @@
         </w:rPr>
         <w:t xml:space="preserve">        </w:t>
       </w:r>
+      <w:proofErr w:type="spellStart"/>
       <w:r>
         <w:rPr>
           <w:rFonts w:ascii="Consolas" w:hAnsi="Consolas"/>
@@ -14338,6 +16976,7 @@
         </w:rPr>
         <w:t>println</w:t>
       </w:r>
+      <w:proofErr w:type="spellEnd"/>
       <w:r>
         <w:rPr>
           <w:rFonts w:ascii="Consolas" w:hAnsi="Consolas"/>
@@ -14431,6 +17070,7 @@
         </w:rPr>
         <w:t xml:space="preserve"> </w:t>
       </w:r>
+      <w:proofErr w:type="spellStart"/>
       <w:r>
         <w:rPr>
           <w:rFonts w:ascii="Consolas" w:hAnsi="Consolas"/>
@@ -14441,6 +17081,7 @@
         </w:rPr>
         <w:t>puppy</w:t>
       </w:r>
+      <w:proofErr w:type="spellEnd"/>
       <w:r>
         <w:rPr>
           <w:rFonts w:ascii="Consolas" w:hAnsi="Consolas"/>
@@ -14554,6 +17195,8 @@
         </w:rPr>
         <w:t xml:space="preserve">        </w:t>
       </w:r>
+      <w:proofErr w:type="spellStart"/>
+      <w:proofErr w:type="gramStart"/>
       <w:r>
         <w:rPr>
           <w:rFonts w:ascii="Consolas" w:hAnsi="Consolas"/>
@@ -14584,6 +17227,8 @@
         </w:rPr>
         <w:t>sound</w:t>
       </w:r>
+      <w:proofErr w:type="spellEnd"/>
+      <w:proofErr w:type="gramEnd"/>
       <w:r>
         <w:rPr>
           <w:rFonts w:ascii="Consolas" w:hAnsi="Consolas"/>
@@ -14617,6 +17262,8 @@
         </w:rPr>
         <w:t xml:space="preserve">        </w:t>
       </w:r>
+      <w:proofErr w:type="spellStart"/>
+      <w:proofErr w:type="gramStart"/>
       <w:r>
         <w:rPr>
           <w:rFonts w:ascii="Consolas" w:hAnsi="Consolas"/>
@@ -14647,6 +17294,8 @@
         </w:rPr>
         <w:t>behavior</w:t>
       </w:r>
+      <w:proofErr w:type="spellEnd"/>
+      <w:proofErr w:type="gramEnd"/>
       <w:r>
         <w:rPr>
           <w:rFonts w:ascii="Consolas" w:hAnsi="Consolas"/>
@@ -14693,6 +17342,7 @@
         </w:rPr>
         <w:t xml:space="preserve">        </w:t>
       </w:r>
+      <w:proofErr w:type="spellStart"/>
       <w:r>
         <w:rPr>
           <w:rFonts w:ascii="Consolas" w:hAnsi="Consolas"/>
@@ -14743,6 +17393,7 @@
         </w:rPr>
         <w:t>println</w:t>
       </w:r>
+      <w:proofErr w:type="spellEnd"/>
       <w:r>
         <w:rPr>
           <w:rFonts w:ascii="Consolas" w:hAnsi="Consolas"/>
@@ -14836,6 +17487,7 @@
         </w:rPr>
         <w:t xml:space="preserve"> </w:t>
       </w:r>
+      <w:proofErr w:type="spellStart"/>
       <w:r>
         <w:rPr>
           <w:rFonts w:ascii="Consolas" w:hAnsi="Consolas"/>
@@ -14846,6 +17498,7 @@
         </w:rPr>
         <w:t>cat</w:t>
       </w:r>
+      <w:proofErr w:type="spellEnd"/>
       <w:r>
         <w:rPr>
           <w:rFonts w:ascii="Consolas" w:hAnsi="Consolas"/>
@@ -14959,6 +17612,8 @@
         </w:rPr>
         <w:t xml:space="preserve">        </w:t>
       </w:r>
+      <w:proofErr w:type="spellStart"/>
+      <w:proofErr w:type="gramStart"/>
       <w:r>
         <w:rPr>
           <w:rFonts w:ascii="Consolas" w:hAnsi="Consolas"/>
@@ -14989,6 +17644,8 @@
         </w:rPr>
         <w:t>sound</w:t>
       </w:r>
+      <w:proofErr w:type="spellEnd"/>
+      <w:proofErr w:type="gramEnd"/>
       <w:r>
         <w:rPr>
           <w:rFonts w:ascii="Consolas" w:hAnsi="Consolas"/>
@@ -15042,6 +17699,7 @@
         </w:rPr>
         <w:t xml:space="preserve"> </w:t>
       </w:r>
+      <w:proofErr w:type="spellStart"/>
       <w:r>
         <w:rPr>
           <w:rFonts w:ascii="Consolas" w:hAnsi="Consolas"/>
@@ -15052,6 +17710,7 @@
         </w:rPr>
         <w:t>cow</w:t>
       </w:r>
+      <w:proofErr w:type="spellEnd"/>
       <w:r>
         <w:rPr>
           <w:rFonts w:ascii="Consolas" w:hAnsi="Consolas"/>
@@ -15165,6 +17824,8 @@
         </w:rPr>
         <w:t xml:space="preserve">        </w:t>
       </w:r>
+      <w:proofErr w:type="spellStart"/>
+      <w:proofErr w:type="gramStart"/>
       <w:r>
         <w:rPr>
           <w:rFonts w:ascii="Consolas" w:hAnsi="Consolas"/>
@@ -15195,6 +17856,8 @@
         </w:rPr>
         <w:t>sound</w:t>
       </w:r>
+      <w:proofErr w:type="spellEnd"/>
+      <w:proofErr w:type="gramEnd"/>
       <w:r>
         <w:rPr>
           <w:rFonts w:ascii="Consolas" w:hAnsi="Consolas"/>
@@ -15241,6 +17904,7 @@
         </w:rPr>
         <w:t xml:space="preserve">        </w:t>
       </w:r>
+      <w:proofErr w:type="spellStart"/>
       <w:r>
         <w:rPr>
           <w:rFonts w:ascii="Consolas" w:hAnsi="Consolas"/>
@@ -15291,6 +17955,7 @@
         </w:rPr>
         <w:t>println</w:t>
       </w:r>
+      <w:proofErr w:type="spellEnd"/>
       <w:r>
         <w:rPr>
           <w:rFonts w:ascii="Consolas" w:hAnsi="Consolas"/>
@@ -15364,6 +18029,7 @@
         </w:rPr>
         <w:t xml:space="preserve">        </w:t>
       </w:r>
+      <w:proofErr w:type="spellStart"/>
       <w:r>
         <w:rPr>
           <w:rFonts w:ascii="Consolas" w:hAnsi="Consolas"/>
@@ -15374,6 +18040,7 @@
         </w:rPr>
         <w:t>PetDog</w:t>
       </w:r>
+      <w:proofErr w:type="spellEnd"/>
       <w:r>
         <w:rPr>
           <w:rFonts w:ascii="Consolas" w:hAnsi="Consolas"/>
@@ -15384,6 +18051,7 @@
         </w:rPr>
         <w:t xml:space="preserve"> </w:t>
       </w:r>
+      <w:proofErr w:type="spellStart"/>
       <w:r>
         <w:rPr>
           <w:rFonts w:ascii="Consolas" w:hAnsi="Consolas"/>
@@ -15394,6 +18062,7 @@
         </w:rPr>
         <w:t>petDog</w:t>
       </w:r>
+      <w:proofErr w:type="spellEnd"/>
       <w:r>
         <w:rPr>
           <w:rFonts w:ascii="Consolas" w:hAnsi="Consolas"/>
@@ -15444,6 +18113,7 @@
         </w:rPr>
         <w:t xml:space="preserve"> </w:t>
       </w:r>
+      <w:proofErr w:type="spellStart"/>
       <w:r>
         <w:rPr>
           <w:rFonts w:ascii="Consolas" w:hAnsi="Consolas"/>
@@ -15454,6 +18124,7 @@
         </w:rPr>
         <w:t>PetDog</w:t>
       </w:r>
+      <w:proofErr w:type="spellEnd"/>
       <w:r>
         <w:rPr>
           <w:rFonts w:ascii="Consolas" w:hAnsi="Consolas"/>
@@ -15507,6 +18178,7 @@
         </w:rPr>
         <w:t xml:space="preserve">        </w:t>
       </w:r>
+      <w:proofErr w:type="spellStart"/>
       <w:r>
         <w:rPr>
           <w:rFonts w:ascii="Consolas" w:hAnsi="Consolas"/>
@@ -15537,6 +18209,7 @@
         </w:rPr>
         <w:t>sound</w:t>
       </w:r>
+      <w:proofErr w:type="spellEnd"/>
       <w:r>
         <w:rPr>
           <w:rFonts w:ascii="Consolas" w:hAnsi="Consolas"/>
@@ -15570,6 +18243,7 @@
         </w:rPr>
         <w:t xml:space="preserve">        </w:t>
       </w:r>
+      <w:proofErr w:type="spellStart"/>
       <w:r>
         <w:rPr>
           <w:rFonts w:ascii="Consolas" w:hAnsi="Consolas"/>
@@ -15600,6 +18274,7 @@
         </w:rPr>
         <w:t>play</w:t>
       </w:r>
+      <w:proofErr w:type="spellEnd"/>
       <w:r>
         <w:rPr>
           <w:rFonts w:ascii="Consolas" w:hAnsi="Consolas"/>
@@ -15710,7 +18385,6 @@
           <w:sz w:val="20"/>
           <w:szCs w:val="20"/>
         </w:rPr>
-        <w:lastRenderedPageBreak/>
         <w:t>Output:</w:t>
       </w:r>
     </w:p>
@@ -15731,6 +18405,7 @@
       </w:pPr>
       <w:r>
         <w:rPr>
+          <w:noProof/>
           <w:sz w:val="20"/>
           <w:szCs w:val="20"/>
         </w:rPr>
@@ -16246,6 +18921,8 @@
                 <w:szCs w:val="20"/>
               </w:rPr>
             </w:pPr>
+            <w:proofErr w:type="spellStart"/>
+            <w:proofErr w:type="gramStart"/>
             <w:r>
               <w:rPr>
                 <w:b/>
@@ -16261,7 +18938,18 @@
                 <w:sz w:val="20"/>
                 <w:szCs w:val="20"/>
               </w:rPr>
-              <w:t>Study Materials</w:t>
+              <w:t>Study</w:t>
+            </w:r>
+            <w:proofErr w:type="spellEnd"/>
+            <w:proofErr w:type="gramEnd"/>
+            <w:r>
+              <w:rPr>
+                <w:b/>
+                <w:color w:val="000000"/>
+                <w:sz w:val="20"/>
+                <w:szCs w:val="20"/>
+              </w:rPr>
+              <w:t xml:space="preserve"> Materials</w:t>
             </w:r>
           </w:p>
           <w:p>
@@ -16581,13 +19269,23 @@
       </w:pPr>
     </w:p>
     <w:p>
-      <w:r>
-        <w:rPr>
-          <w:b/>
-          <w:sz w:val="20"/>
-          <w:szCs w:val="20"/>
-        </w:rPr>
-        <w:t>Note:-students are expected to paste screenshot of the program with output</w:t>
+      <w:proofErr w:type="gramStart"/>
+      <w:r>
+        <w:rPr>
+          <w:b/>
+          <w:sz w:val="20"/>
+          <w:szCs w:val="20"/>
+        </w:rPr>
+        <w:t>Note:-</w:t>
+      </w:r>
+      <w:proofErr w:type="gramEnd"/>
+      <w:r>
+        <w:rPr>
+          <w:b/>
+          <w:sz w:val="20"/>
+          <w:szCs w:val="20"/>
+        </w:rPr>
+        <w:t>students are expected to paste screenshot of the program with output</w:t>
       </w:r>
     </w:p>
     <w:sectPr>

</xml_diff>